<commit_message>
Adding a Literature review
</commit_message>
<xml_diff>
--- a/Documentaion/Literature Review.docx
+++ b/Documentaion/Literature Review.docx
@@ -273,6 +273,1597 @@
     </w:p>
     <w:p>
       <w:pPr>
+        <w:pStyle w:val="ListParagraph"/>
+        <w:numPr>
+          <w:ilvl w:val="1"/>
+          <w:numId w:val="10"/>
+        </w:numPr>
+        <w:rPr>
+          <w:b/>
+          <w:bCs/>
+          <w:sz w:val="48"/>
+          <w:szCs w:val="48"/>
+        </w:rPr>
+      </w:pPr>
+      <w:r>
+        <w:rPr>
+          <w:b/>
+          <w:bCs/>
+          <w:sz w:val="48"/>
+          <w:szCs w:val="48"/>
+        </w:rPr>
+        <w:lastRenderedPageBreak/>
+        <w:t>Introduction</w:t>
+      </w:r>
+    </w:p>
+    <w:p>
+      <w:pPr>
+        <w:pStyle w:val="ListParagraph"/>
+        <w:rPr>
+          <w:sz w:val="28"/>
+          <w:szCs w:val="28"/>
+        </w:rPr>
+      </w:pPr>
+      <w:r>
+        <w:rPr>
+          <w:sz w:val="28"/>
+          <w:szCs w:val="28"/>
+        </w:rPr>
+        <w:t xml:space="preserve">Since this project is based on building a new system we will be examining an existing system and try to find its draw backs. The reason behind this review is to find a better and faster solutions for problems to apply it </w:t>
+      </w:r>
+      <w:r>
+        <w:rPr>
+          <w:sz w:val="28"/>
+          <w:szCs w:val="28"/>
+        </w:rPr>
+        <w:t>to</w:t>
+      </w:r>
+      <w:r>
+        <w:rPr>
+          <w:sz w:val="28"/>
+          <w:szCs w:val="28"/>
+        </w:rPr>
+        <w:t xml:space="preserve"> the new system.</w:t>
+      </w:r>
+    </w:p>
+    <w:p>
+      <w:pPr>
+        <w:rPr>
+          <w:sz w:val="28"/>
+          <w:szCs w:val="28"/>
+        </w:rPr>
+      </w:pPr>
+    </w:p>
+    <w:p>
+      <w:pPr>
+        <w:rPr>
+          <w:sz w:val="28"/>
+          <w:szCs w:val="28"/>
+        </w:rPr>
+      </w:pPr>
+    </w:p>
+    <w:p>
+      <w:pPr>
+        <w:pStyle w:val="ListParagraph"/>
+        <w:numPr>
+          <w:ilvl w:val="1"/>
+          <w:numId w:val="10"/>
+        </w:numPr>
+        <w:rPr>
+          <w:b/>
+          <w:bCs/>
+          <w:sz w:val="48"/>
+          <w:szCs w:val="48"/>
+        </w:rPr>
+      </w:pPr>
+      <w:r>
+        <w:rPr>
+          <w:b/>
+          <w:bCs/>
+          <w:sz w:val="48"/>
+          <w:szCs w:val="48"/>
+        </w:rPr>
+        <w:t>Nazeel Management System</w:t>
+      </w:r>
+    </w:p>
+    <w:p>
+      <w:pPr>
+        <w:pStyle w:val="ListParagraph"/>
+        <w:rPr>
+          <w:sz w:val="28"/>
+          <w:szCs w:val="28"/>
+        </w:rPr>
+      </w:pPr>
+      <w:r>
+        <w:rPr>
+          <w:sz w:val="28"/>
+          <w:szCs w:val="28"/>
+        </w:rPr>
+        <w:t>Nazeel is a</w:t>
+      </w:r>
+      <w:r>
+        <w:rPr>
+          <w:sz w:val="28"/>
+          <w:szCs w:val="28"/>
+        </w:rPr>
+        <w:t>n online</w:t>
+      </w:r>
+      <w:r>
+        <w:rPr>
+          <w:sz w:val="28"/>
+          <w:szCs w:val="28"/>
+        </w:rPr>
+        <w:t xml:space="preserve"> management system for hotels.</w:t>
+      </w:r>
+      <w:r>
+        <w:rPr>
+          <w:sz w:val="28"/>
+          <w:szCs w:val="28"/>
+        </w:rPr>
+        <w:t xml:space="preserve"> Hotels must buy the syst</w:t>
+      </w:r>
+      <w:bookmarkStart w:id="0" w:name="_GoBack"/>
+      <w:bookmarkEnd w:id="0"/>
+      <w:r>
+        <w:rPr>
+          <w:sz w:val="28"/>
+          <w:szCs w:val="28"/>
+        </w:rPr>
+        <w:t>em in order to use it – it does not have a trail.</w:t>
+      </w:r>
+    </w:p>
+    <w:p>
+      <w:pPr>
+        <w:rPr>
+          <w:sz w:val="28"/>
+          <w:szCs w:val="28"/>
+        </w:rPr>
+      </w:pPr>
+    </w:p>
+    <w:p>
+      <w:pPr>
+        <w:pStyle w:val="ListParagraph"/>
+        <w:rPr>
+          <w:b/>
+          <w:bCs/>
+          <w:sz w:val="28"/>
+          <w:szCs w:val="28"/>
+          <w:lang w:val="en-US"/>
+        </w:rPr>
+      </w:pPr>
+      <w:r>
+        <w:rPr>
+          <w:b/>
+          <w:bCs/>
+          <w:sz w:val="28"/>
+          <w:szCs w:val="28"/>
+        </w:rPr>
+        <w:t xml:space="preserve">2.2.1 </w:t>
+      </w:r>
+      <w:r>
+        <w:rPr>
+          <w:b/>
+          <w:bCs/>
+          <w:sz w:val="28"/>
+          <w:szCs w:val="28"/>
+          <w:lang w:val="en-US"/>
+        </w:rPr>
+        <w:t>Leasing</w:t>
+      </w:r>
+    </w:p>
+    <w:p>
+      <w:pPr>
+        <w:pStyle w:val="ListParagraph"/>
+        <w:rPr>
+          <w:sz w:val="28"/>
+          <w:szCs w:val="28"/>
+        </w:rPr>
+      </w:pPr>
+      <w:r>
+        <w:rPr>
+          <w:sz w:val="28"/>
+          <w:szCs w:val="28"/>
+        </w:rPr>
+        <w:t xml:space="preserve"> This system allows hotel</w:t>
+      </w:r>
+      <w:r>
+        <w:rPr>
+          <w:sz w:val="28"/>
+          <w:szCs w:val="28"/>
+        </w:rPr>
+        <w:t>s to:</w:t>
+      </w:r>
+    </w:p>
+    <w:p>
+      <w:pPr>
+        <w:pStyle w:val="ListParagraph"/>
+        <w:numPr>
+          <w:ilvl w:val="0"/>
+          <w:numId w:val="16"/>
+        </w:numPr>
+        <w:rPr>
+          <w:sz w:val="28"/>
+          <w:szCs w:val="28"/>
+        </w:rPr>
+      </w:pPr>
+      <w:r>
+        <w:rPr>
+          <w:sz w:val="28"/>
+          <w:szCs w:val="28"/>
+        </w:rPr>
+        <w:t xml:space="preserve">Show the user the available rooms in </w:t>
+      </w:r>
+      <w:r>
+        <w:rPr>
+          <w:sz w:val="28"/>
+          <w:szCs w:val="28"/>
+        </w:rPr>
+        <w:t>order to check in.</w:t>
+      </w:r>
+    </w:p>
+    <w:p>
+      <w:pPr>
+        <w:pStyle w:val="ListParagraph"/>
+        <w:numPr>
+          <w:ilvl w:val="0"/>
+          <w:numId w:val="16"/>
+        </w:numPr>
+        <w:rPr>
+          <w:sz w:val="28"/>
+          <w:szCs w:val="28"/>
+        </w:rPr>
+      </w:pPr>
+      <w:r>
+        <w:rPr>
+          <w:sz w:val="28"/>
+          <w:szCs w:val="28"/>
+        </w:rPr>
+        <w:t>Show the user the rented rooms in order to check out.</w:t>
+      </w:r>
+    </w:p>
+    <w:p>
+      <w:pPr>
+        <w:pStyle w:val="ListParagraph"/>
+        <w:numPr>
+          <w:ilvl w:val="0"/>
+          <w:numId w:val="16"/>
+        </w:numPr>
+        <w:rPr>
+          <w:sz w:val="28"/>
+          <w:szCs w:val="28"/>
+        </w:rPr>
+      </w:pPr>
+      <w:r>
+        <w:rPr>
+          <w:sz w:val="28"/>
+          <w:szCs w:val="28"/>
+        </w:rPr>
+        <w:t>Allows user to change the states of the rooms.</w:t>
+      </w:r>
+    </w:p>
+    <w:p>
+      <w:pPr>
+        <w:pStyle w:val="ListParagraph"/>
+        <w:ind w:left="1080"/>
+        <w:rPr>
+          <w:sz w:val="28"/>
+          <w:szCs w:val="28"/>
+        </w:rPr>
+      </w:pPr>
+    </w:p>
+    <w:p>
+      <w:pPr>
+        <w:pStyle w:val="ListParagraph"/>
+        <w:rPr>
+          <w:b/>
+          <w:bCs/>
+          <w:sz w:val="28"/>
+          <w:szCs w:val="28"/>
+          <w:lang w:val="en-US"/>
+        </w:rPr>
+      </w:pPr>
+      <w:r>
+        <w:rPr>
+          <w:b/>
+          <w:bCs/>
+          <w:sz w:val="28"/>
+          <w:szCs w:val="28"/>
+        </w:rPr>
+        <w:t>2.2.</w:t>
+      </w:r>
+      <w:r>
+        <w:rPr>
+          <w:b/>
+          <w:bCs/>
+          <w:sz w:val="28"/>
+          <w:szCs w:val="28"/>
+        </w:rPr>
+        <w:t>2</w:t>
+      </w:r>
+      <w:r>
+        <w:rPr>
+          <w:b/>
+          <w:bCs/>
+          <w:sz w:val="28"/>
+          <w:szCs w:val="28"/>
+        </w:rPr>
+        <w:t xml:space="preserve"> </w:t>
+      </w:r>
+      <w:r>
+        <w:rPr>
+          <w:b/>
+          <w:bCs/>
+          <w:sz w:val="28"/>
+          <w:szCs w:val="28"/>
+          <w:lang w:val="en-US"/>
+        </w:rPr>
+        <w:t>Furniture</w:t>
+      </w:r>
+    </w:p>
+    <w:p>
+      <w:pPr>
+        <w:pStyle w:val="ListParagraph"/>
+        <w:rPr>
+          <w:sz w:val="28"/>
+          <w:szCs w:val="28"/>
+          <w:lang w:val="en-US"/>
+        </w:rPr>
+      </w:pPr>
+      <w:r>
+        <w:rPr>
+          <w:sz w:val="28"/>
+          <w:szCs w:val="28"/>
+          <w:lang w:val="en-US"/>
+        </w:rPr>
+        <w:t>The system allows furniture tracking for each room inside the hotel. The user can add</w:t>
+      </w:r>
+      <w:r>
+        <w:rPr>
+          <w:sz w:val="28"/>
+          <w:szCs w:val="28"/>
+          <w:lang w:val="en-US"/>
+        </w:rPr>
+        <w:t>, modify or remove any peace of a furniture.</w:t>
+      </w:r>
+    </w:p>
+    <w:p>
+      <w:pPr>
+        <w:pStyle w:val="ListParagraph"/>
+        <w:rPr>
+          <w:sz w:val="28"/>
+          <w:szCs w:val="28"/>
+          <w:lang w:val="en-US"/>
+        </w:rPr>
+      </w:pPr>
+    </w:p>
+    <w:p>
+      <w:pPr>
+        <w:pStyle w:val="ListParagraph"/>
+        <w:rPr>
+          <w:b/>
+          <w:bCs/>
+          <w:sz w:val="28"/>
+          <w:szCs w:val="28"/>
+          <w:lang w:val="en-US"/>
+        </w:rPr>
+      </w:pPr>
+      <w:r>
+        <w:rPr>
+          <w:b/>
+          <w:bCs/>
+          <w:sz w:val="28"/>
+          <w:szCs w:val="28"/>
+        </w:rPr>
+        <w:t>2.2.</w:t>
+      </w:r>
+      <w:r>
+        <w:rPr>
+          <w:b/>
+          <w:bCs/>
+          <w:sz w:val="28"/>
+          <w:szCs w:val="28"/>
+        </w:rPr>
+        <w:t>3</w:t>
+      </w:r>
+      <w:r>
+        <w:rPr>
+          <w:b/>
+          <w:bCs/>
+          <w:sz w:val="28"/>
+          <w:szCs w:val="28"/>
+        </w:rPr>
+        <w:t xml:space="preserve"> </w:t>
+      </w:r>
+      <w:r>
+        <w:rPr>
+          <w:b/>
+          <w:bCs/>
+          <w:sz w:val="28"/>
+          <w:szCs w:val="28"/>
+          <w:lang w:val="en-US"/>
+        </w:rPr>
+        <w:t>Customers</w:t>
+      </w:r>
+    </w:p>
+    <w:p>
+      <w:pPr>
+        <w:pStyle w:val="ListParagraph"/>
+        <w:rPr>
+          <w:sz w:val="28"/>
+          <w:szCs w:val="28"/>
+          <w:lang w:val="en-US"/>
+        </w:rPr>
+      </w:pPr>
+      <w:r>
+        <w:rPr>
+          <w:sz w:val="28"/>
+          <w:szCs w:val="28"/>
+          <w:lang w:val="en-US"/>
+        </w:rPr>
+        <w:t>The system has a customer’s module to manage new or existing customers.</w:t>
+      </w:r>
+    </w:p>
+    <w:p>
+      <w:pPr>
+        <w:pStyle w:val="ListParagraph"/>
+        <w:rPr>
+          <w:sz w:val="28"/>
+          <w:szCs w:val="28"/>
+          <w:lang w:val="en-US"/>
+        </w:rPr>
+      </w:pPr>
+    </w:p>
+    <w:p>
+      <w:pPr>
+        <w:pStyle w:val="ListParagraph"/>
+        <w:rPr>
+          <w:b/>
+          <w:bCs/>
+          <w:sz w:val="28"/>
+          <w:szCs w:val="28"/>
+          <w:lang w:val="en-US"/>
+        </w:rPr>
+      </w:pPr>
+      <w:r>
+        <w:rPr>
+          <w:b/>
+          <w:bCs/>
+          <w:sz w:val="28"/>
+          <w:szCs w:val="28"/>
+          <w:lang w:val="en-US"/>
+        </w:rPr>
+        <w:t>2.2.4</w:t>
+      </w:r>
+      <w:r>
+        <w:rPr>
+          <w:b/>
+          <w:bCs/>
+          <w:sz w:val="28"/>
+          <w:szCs w:val="28"/>
+          <w:lang w:val="en-US"/>
+        </w:rPr>
+        <w:t xml:space="preserve"> Services</w:t>
+      </w:r>
+    </w:p>
+    <w:p>
+      <w:pPr>
+        <w:pStyle w:val="ListParagraph"/>
+        <w:rPr>
+          <w:sz w:val="28"/>
+          <w:szCs w:val="28"/>
+          <w:lang w:val="en-US"/>
+        </w:rPr>
+      </w:pPr>
+      <w:r>
+        <w:rPr>
+          <w:sz w:val="28"/>
+          <w:szCs w:val="28"/>
+          <w:lang w:val="en-US"/>
+        </w:rPr>
+        <w:t xml:space="preserve">The system allows residents to order any kinds of services and the system will automatically add the charge to the bill of a </w:t>
+      </w:r>
+      <w:r>
+        <w:rPr>
+          <w:sz w:val="28"/>
+          <w:szCs w:val="28"/>
+          <w:lang w:val="en-US"/>
+        </w:rPr>
+        <w:t>certain</w:t>
+      </w:r>
+      <w:r>
+        <w:rPr>
+          <w:sz w:val="28"/>
+          <w:szCs w:val="28"/>
+          <w:lang w:val="en-US"/>
+        </w:rPr>
+        <w:t xml:space="preserve"> resident.</w:t>
+      </w:r>
+    </w:p>
+    <w:p>
+      <w:pPr>
+        <w:pStyle w:val="ListParagraph"/>
+        <w:rPr>
+          <w:sz w:val="28"/>
+          <w:szCs w:val="28"/>
+          <w:lang w:val="en-US"/>
+        </w:rPr>
+      </w:pPr>
+    </w:p>
+    <w:p>
+      <w:pPr>
+        <w:pStyle w:val="ListParagraph"/>
+        <w:rPr>
+          <w:b/>
+          <w:bCs/>
+          <w:sz w:val="28"/>
+          <w:szCs w:val="28"/>
+          <w:lang w:val="en-US"/>
+        </w:rPr>
+      </w:pPr>
+      <w:r>
+        <w:rPr>
+          <w:b/>
+          <w:bCs/>
+          <w:sz w:val="28"/>
+          <w:szCs w:val="28"/>
+          <w:lang w:val="en-US"/>
+        </w:rPr>
+        <w:t>2.2.5 Bills</w:t>
+      </w:r>
+    </w:p>
+    <w:p>
+      <w:pPr>
+        <w:pStyle w:val="ListParagraph"/>
+        <w:rPr>
+          <w:sz w:val="28"/>
+          <w:szCs w:val="28"/>
+          <w:rtl/>
+          <w:lang w:val="en-US"/>
+        </w:rPr>
+      </w:pPr>
+      <w:r>
+        <w:rPr>
+          <w:sz w:val="28"/>
+          <w:szCs w:val="28"/>
+          <w:lang w:val="en-US"/>
+        </w:rPr>
+        <w:t>The system has an entire billing module</w:t>
+      </w:r>
+      <w:r>
+        <w:rPr>
+          <w:sz w:val="28"/>
+          <w:szCs w:val="28"/>
+          <w:lang w:val="en-US"/>
+        </w:rPr>
+        <w:t>:</w:t>
+      </w:r>
+    </w:p>
+    <w:p>
+      <w:pPr>
+        <w:pStyle w:val="ListParagraph"/>
+        <w:numPr>
+          <w:ilvl w:val="0"/>
+          <w:numId w:val="15"/>
+        </w:numPr>
+        <w:rPr>
+          <w:sz w:val="28"/>
+          <w:szCs w:val="28"/>
+          <w:rtl/>
+          <w:lang w:val="en-US"/>
+        </w:rPr>
+      </w:pPr>
+      <w:r>
+        <w:rPr>
+          <w:sz w:val="28"/>
+          <w:szCs w:val="28"/>
+          <w:lang w:val="en-US"/>
+        </w:rPr>
+        <w:t>Exchange Bonds</w:t>
+      </w:r>
+    </w:p>
+    <w:p>
+      <w:pPr>
+        <w:pStyle w:val="ListParagraph"/>
+        <w:numPr>
+          <w:ilvl w:val="0"/>
+          <w:numId w:val="15"/>
+        </w:numPr>
+        <w:rPr>
+          <w:sz w:val="28"/>
+          <w:szCs w:val="28"/>
+          <w:rtl/>
+          <w:lang w:val="en-US"/>
+        </w:rPr>
+      </w:pPr>
+      <w:r>
+        <w:rPr>
+          <w:sz w:val="28"/>
+          <w:szCs w:val="28"/>
+          <w:lang w:val="en-US"/>
+        </w:rPr>
+        <w:t>Banknotes</w:t>
+      </w:r>
+    </w:p>
+    <w:p>
+      <w:pPr>
+        <w:pStyle w:val="ListParagraph"/>
+        <w:numPr>
+          <w:ilvl w:val="0"/>
+          <w:numId w:val="15"/>
+        </w:numPr>
+        <w:rPr>
+          <w:sz w:val="28"/>
+          <w:szCs w:val="28"/>
+          <w:lang w:val="en-US"/>
+        </w:rPr>
+      </w:pPr>
+      <w:r>
+        <w:rPr>
+          <w:sz w:val="28"/>
+          <w:szCs w:val="28"/>
+          <w:lang w:val="en-US"/>
+        </w:rPr>
+        <w:t>Services</w:t>
+      </w:r>
+    </w:p>
+    <w:p>
+      <w:pPr>
+        <w:pStyle w:val="ListParagraph"/>
+        <w:numPr>
+          <w:ilvl w:val="0"/>
+          <w:numId w:val="15"/>
+        </w:numPr>
+        <w:rPr>
+          <w:sz w:val="28"/>
+          <w:szCs w:val="28"/>
+          <w:lang w:val="en-US"/>
+        </w:rPr>
+      </w:pPr>
+      <w:r>
+        <w:rPr>
+          <w:sz w:val="28"/>
+          <w:szCs w:val="28"/>
+          <w:lang w:val="en-US"/>
+        </w:rPr>
+        <w:t xml:space="preserve">Receipts </w:t>
+      </w:r>
+    </w:p>
+    <w:p>
+      <w:pPr>
+        <w:pStyle w:val="ListParagraph"/>
+        <w:rPr>
+          <w:rFonts w:hint="cs"/>
+          <w:sz w:val="28"/>
+          <w:szCs w:val="28"/>
+          <w:lang w:val="en-US"/>
+        </w:rPr>
+      </w:pPr>
+    </w:p>
+    <w:p>
+      <w:pPr>
+        <w:pStyle w:val="ListParagraph"/>
+        <w:rPr>
+          <w:b/>
+          <w:bCs/>
+          <w:sz w:val="28"/>
+          <w:szCs w:val="28"/>
+          <w:lang w:val="en-US"/>
+        </w:rPr>
+      </w:pPr>
+      <w:r>
+        <w:rPr>
+          <w:b/>
+          <w:bCs/>
+          <w:sz w:val="28"/>
+          <w:szCs w:val="28"/>
+          <w:lang w:val="en-US"/>
+        </w:rPr>
+        <w:lastRenderedPageBreak/>
+        <w:t>2.2.6</w:t>
+      </w:r>
+      <w:r>
+        <w:rPr>
+          <w:b/>
+          <w:bCs/>
+          <w:sz w:val="28"/>
+          <w:szCs w:val="28"/>
+          <w:lang w:val="en-US"/>
+        </w:rPr>
+        <w:t xml:space="preserve"> SMS</w:t>
+      </w:r>
+    </w:p>
+    <w:p>
+      <w:pPr>
+        <w:pStyle w:val="ListParagraph"/>
+        <w:rPr>
+          <w:sz w:val="28"/>
+          <w:szCs w:val="28"/>
+          <w:lang w:val="en-US"/>
+        </w:rPr>
+      </w:pPr>
+      <w:r>
+        <w:rPr>
+          <w:sz w:val="28"/>
+          <w:szCs w:val="28"/>
+          <w:lang w:val="en-US"/>
+        </w:rPr>
+        <w:t>The system is integrated with a third-party SMS provider to allow hotels to use the service for their residents. The charges for each message is explained in the front page of the system.</w:t>
+      </w:r>
+    </w:p>
+    <w:p>
+      <w:pPr>
+        <w:pStyle w:val="ListParagraph"/>
+        <w:rPr>
+          <w:sz w:val="28"/>
+          <w:szCs w:val="28"/>
+          <w:lang w:val="en-US"/>
+        </w:rPr>
+      </w:pPr>
+    </w:p>
+    <w:p>
+      <w:pPr>
+        <w:pStyle w:val="ListParagraph"/>
+        <w:rPr>
+          <w:b/>
+          <w:bCs/>
+          <w:sz w:val="28"/>
+          <w:szCs w:val="28"/>
+          <w:lang w:val="en-US"/>
+        </w:rPr>
+      </w:pPr>
+      <w:r>
+        <w:rPr>
+          <w:b/>
+          <w:bCs/>
+          <w:sz w:val="28"/>
+          <w:szCs w:val="28"/>
+          <w:lang w:val="en-US"/>
+        </w:rPr>
+        <w:t>2.2.7</w:t>
+      </w:r>
+      <w:r>
+        <w:rPr>
+          <w:b/>
+          <w:bCs/>
+          <w:sz w:val="28"/>
+          <w:szCs w:val="28"/>
+          <w:lang w:val="en-US"/>
+        </w:rPr>
+        <w:t xml:space="preserve"> Reports</w:t>
+      </w:r>
+    </w:p>
+    <w:p>
+      <w:pPr>
+        <w:pStyle w:val="ListParagraph"/>
+        <w:rPr>
+          <w:sz w:val="28"/>
+          <w:szCs w:val="28"/>
+          <w:lang w:val="en-US"/>
+        </w:rPr>
+      </w:pPr>
+      <w:r>
+        <w:rPr>
+          <w:sz w:val="28"/>
+          <w:szCs w:val="28"/>
+          <w:lang w:val="en-US"/>
+        </w:rPr>
+        <w:t>The system provides the following reports:</w:t>
+      </w:r>
+    </w:p>
+    <w:p>
+      <w:pPr>
+        <w:pStyle w:val="ListParagraph"/>
+        <w:numPr>
+          <w:ilvl w:val="0"/>
+          <w:numId w:val="14"/>
+        </w:numPr>
+        <w:rPr>
+          <w:sz w:val="28"/>
+          <w:szCs w:val="28"/>
+          <w:lang w:val="en-US"/>
+        </w:rPr>
+      </w:pPr>
+      <w:r>
+        <w:rPr>
+          <w:sz w:val="28"/>
+          <w:szCs w:val="28"/>
+          <w:lang w:val="en-US"/>
+        </w:rPr>
+        <w:t>Report the movement of apartments</w:t>
+      </w:r>
+    </w:p>
+    <w:p>
+      <w:pPr>
+        <w:pStyle w:val="ListParagraph"/>
+        <w:numPr>
+          <w:ilvl w:val="0"/>
+          <w:numId w:val="14"/>
+        </w:numPr>
+        <w:rPr>
+          <w:sz w:val="28"/>
+          <w:szCs w:val="28"/>
+          <w:lang w:val="en-US"/>
+        </w:rPr>
+      </w:pPr>
+      <w:r>
+        <w:rPr>
+          <w:sz w:val="28"/>
+          <w:szCs w:val="28"/>
+          <w:lang w:val="en-US"/>
+        </w:rPr>
+        <w:t>Total monthly report</w:t>
+      </w:r>
+    </w:p>
+    <w:p>
+      <w:pPr>
+        <w:pStyle w:val="ListParagraph"/>
+        <w:numPr>
+          <w:ilvl w:val="0"/>
+          <w:numId w:val="14"/>
+        </w:numPr>
+        <w:rPr>
+          <w:sz w:val="28"/>
+          <w:szCs w:val="28"/>
+          <w:lang w:val="en-US"/>
+        </w:rPr>
+      </w:pPr>
+      <w:r>
+        <w:rPr>
+          <w:sz w:val="28"/>
+          <w:szCs w:val="28"/>
+          <w:lang w:val="en-US"/>
+        </w:rPr>
+        <w:t>Fund Movement Report</w:t>
+      </w:r>
+    </w:p>
+    <w:p>
+      <w:pPr>
+        <w:pStyle w:val="ListParagraph"/>
+        <w:numPr>
+          <w:ilvl w:val="0"/>
+          <w:numId w:val="14"/>
+        </w:numPr>
+        <w:rPr>
+          <w:sz w:val="28"/>
+          <w:szCs w:val="28"/>
+          <w:lang w:val="en-US"/>
+        </w:rPr>
+      </w:pPr>
+      <w:r>
+        <w:rPr>
+          <w:sz w:val="28"/>
+          <w:szCs w:val="28"/>
+          <w:lang w:val="en-US"/>
+        </w:rPr>
+        <w:t>Report receivable bonds</w:t>
+      </w:r>
+    </w:p>
+    <w:p>
+      <w:pPr>
+        <w:pStyle w:val="ListParagraph"/>
+        <w:numPr>
+          <w:ilvl w:val="0"/>
+          <w:numId w:val="14"/>
+        </w:numPr>
+        <w:rPr>
+          <w:sz w:val="28"/>
+          <w:szCs w:val="28"/>
+          <w:lang w:val="en-US"/>
+        </w:rPr>
+      </w:pPr>
+      <w:r>
+        <w:rPr>
+          <w:sz w:val="28"/>
+          <w:szCs w:val="28"/>
+          <w:lang w:val="en-US"/>
+        </w:rPr>
+        <w:t>Bills Report</w:t>
+      </w:r>
+    </w:p>
+    <w:p>
+      <w:pPr>
+        <w:pStyle w:val="ListParagraph"/>
+        <w:numPr>
+          <w:ilvl w:val="0"/>
+          <w:numId w:val="14"/>
+        </w:numPr>
+        <w:rPr>
+          <w:sz w:val="28"/>
+          <w:szCs w:val="28"/>
+          <w:lang w:val="en-US"/>
+        </w:rPr>
+      </w:pPr>
+      <w:r>
+        <w:rPr>
+          <w:sz w:val="28"/>
+          <w:szCs w:val="28"/>
+          <w:lang w:val="en-US"/>
+        </w:rPr>
+        <w:t>Report on exchange items</w:t>
+      </w:r>
+    </w:p>
+    <w:p>
+      <w:pPr>
+        <w:pStyle w:val="ListParagraph"/>
+        <w:numPr>
+          <w:ilvl w:val="0"/>
+          <w:numId w:val="14"/>
+        </w:numPr>
+        <w:rPr>
+          <w:sz w:val="28"/>
+          <w:szCs w:val="28"/>
+          <w:lang w:val="en-US"/>
+        </w:rPr>
+      </w:pPr>
+      <w:r>
+        <w:rPr>
+          <w:sz w:val="28"/>
+          <w:szCs w:val="28"/>
+          <w:lang w:val="en-US"/>
+        </w:rPr>
+        <w:t>Report of service bonds</w:t>
+      </w:r>
+    </w:p>
+    <w:p>
+      <w:pPr>
+        <w:pStyle w:val="ListParagraph"/>
+        <w:numPr>
+          <w:ilvl w:val="0"/>
+          <w:numId w:val="14"/>
+        </w:numPr>
+        <w:rPr>
+          <w:sz w:val="28"/>
+          <w:szCs w:val="28"/>
+          <w:lang w:val="en-US"/>
+        </w:rPr>
+      </w:pPr>
+      <w:r>
+        <w:rPr>
+          <w:sz w:val="28"/>
+          <w:szCs w:val="28"/>
+          <w:lang w:val="en-US"/>
+        </w:rPr>
+        <w:t>Report of staff statistics</w:t>
+      </w:r>
+    </w:p>
+    <w:p>
+      <w:pPr>
+        <w:pStyle w:val="ListParagraph"/>
+        <w:numPr>
+          <w:ilvl w:val="0"/>
+          <w:numId w:val="14"/>
+        </w:numPr>
+        <w:rPr>
+          <w:sz w:val="28"/>
+          <w:szCs w:val="28"/>
+          <w:lang w:val="en-US"/>
+        </w:rPr>
+      </w:pPr>
+      <w:r>
+        <w:rPr>
+          <w:sz w:val="28"/>
+          <w:szCs w:val="28"/>
+          <w:lang w:val="en-US"/>
+        </w:rPr>
+        <w:t>Customer Reservation Report</w:t>
+      </w:r>
+    </w:p>
+    <w:p>
+      <w:pPr>
+        <w:pStyle w:val="ListParagraph"/>
+        <w:numPr>
+          <w:ilvl w:val="0"/>
+          <w:numId w:val="14"/>
+        </w:numPr>
+        <w:rPr>
+          <w:sz w:val="28"/>
+          <w:szCs w:val="28"/>
+          <w:lang w:val="en-US"/>
+        </w:rPr>
+      </w:pPr>
+      <w:r>
+        <w:rPr>
+          <w:sz w:val="28"/>
+          <w:szCs w:val="28"/>
+          <w:lang w:val="en-US"/>
+        </w:rPr>
+        <w:t>Change the apartments report</w:t>
+      </w:r>
+    </w:p>
+    <w:p>
+      <w:pPr>
+        <w:pStyle w:val="ListParagraph"/>
+        <w:numPr>
+          <w:ilvl w:val="0"/>
+          <w:numId w:val="14"/>
+        </w:numPr>
+        <w:rPr>
+          <w:sz w:val="28"/>
+          <w:szCs w:val="28"/>
+          <w:lang w:val="en-US"/>
+        </w:rPr>
+      </w:pPr>
+      <w:r>
+        <w:rPr>
+          <w:sz w:val="28"/>
+          <w:szCs w:val="28"/>
+          <w:lang w:val="en-US"/>
+        </w:rPr>
+        <w:t>Message summary report</w:t>
+      </w:r>
+    </w:p>
+    <w:p>
+      <w:pPr>
+        <w:pStyle w:val="ListParagraph"/>
+        <w:numPr>
+          <w:ilvl w:val="0"/>
+          <w:numId w:val="14"/>
+        </w:numPr>
+        <w:rPr>
+          <w:sz w:val="28"/>
+          <w:szCs w:val="28"/>
+          <w:lang w:val="en-US"/>
+        </w:rPr>
+      </w:pPr>
+      <w:r>
+        <w:rPr>
+          <w:sz w:val="28"/>
+          <w:szCs w:val="28"/>
+          <w:lang w:val="en-US"/>
+        </w:rPr>
+        <w:t>Open Reservations Report</w:t>
+      </w:r>
+    </w:p>
+    <w:p>
+      <w:pPr>
+        <w:pStyle w:val="ListParagraph"/>
+        <w:numPr>
+          <w:ilvl w:val="0"/>
+          <w:numId w:val="14"/>
+        </w:numPr>
+        <w:rPr>
+          <w:sz w:val="28"/>
+          <w:szCs w:val="28"/>
+          <w:lang w:val="en-US"/>
+        </w:rPr>
+      </w:pPr>
+      <w:r>
+        <w:rPr>
+          <w:sz w:val="28"/>
+          <w:szCs w:val="28"/>
+          <w:lang w:val="en-US"/>
+        </w:rPr>
+        <w:t>Annual report of months</w:t>
+      </w:r>
+    </w:p>
+    <w:p>
+      <w:pPr>
+        <w:rPr>
+          <w:sz w:val="28"/>
+          <w:szCs w:val="28"/>
+          <w:lang w:val="en-US"/>
+        </w:rPr>
+      </w:pPr>
+    </w:p>
+    <w:p>
+      <w:pPr>
+        <w:pStyle w:val="ListParagraph"/>
+        <w:rPr>
+          <w:b/>
+          <w:bCs/>
+          <w:sz w:val="28"/>
+          <w:szCs w:val="28"/>
+          <w:lang w:val="en-US"/>
+        </w:rPr>
+      </w:pPr>
+      <w:r>
+        <w:rPr>
+          <w:b/>
+          <w:bCs/>
+          <w:sz w:val="28"/>
+          <w:szCs w:val="28"/>
+          <w:lang w:val="en-US"/>
+        </w:rPr>
+        <w:t>2.2.</w:t>
+      </w:r>
+      <w:r>
+        <w:rPr>
+          <w:b/>
+          <w:bCs/>
+          <w:sz w:val="28"/>
+          <w:szCs w:val="28"/>
+          <w:lang w:val="en-US"/>
+        </w:rPr>
+        <w:t>8</w:t>
+      </w:r>
+      <w:r>
+        <w:rPr>
+          <w:b/>
+          <w:bCs/>
+          <w:sz w:val="28"/>
+          <w:szCs w:val="28"/>
+          <w:lang w:val="en-US"/>
+        </w:rPr>
+        <w:t xml:space="preserve"> </w:t>
+      </w:r>
+      <w:r>
+        <w:rPr>
+          <w:b/>
+          <w:bCs/>
+          <w:sz w:val="28"/>
+          <w:szCs w:val="28"/>
+          <w:lang w:val="en-US"/>
+        </w:rPr>
+        <w:t>Configuration</w:t>
+      </w:r>
+    </w:p>
+    <w:p>
+      <w:pPr>
+        <w:rPr>
+          <w:sz w:val="28"/>
+          <w:szCs w:val="28"/>
+          <w:lang w:val="en-US"/>
+        </w:rPr>
+      </w:pPr>
+      <w:r>
+        <w:rPr>
+          <w:sz w:val="28"/>
+          <w:szCs w:val="28"/>
+          <w:lang w:val="en-US"/>
+        </w:rPr>
+        <w:t xml:space="preserve">           </w:t>
+      </w:r>
+      <w:r>
+        <w:rPr>
+          <w:sz w:val="28"/>
+          <w:szCs w:val="28"/>
+          <w:lang w:val="en-US"/>
+        </w:rPr>
+        <w:t>The system has a gate for all possible configuration</w:t>
+      </w:r>
+      <w:r>
+        <w:rPr>
+          <w:sz w:val="28"/>
+          <w:szCs w:val="28"/>
+          <w:lang w:val="en-US"/>
+        </w:rPr>
+        <w:t>:</w:t>
+      </w:r>
+    </w:p>
+    <w:p>
+      <w:pPr>
+        <w:pStyle w:val="ListParagraph"/>
+        <w:numPr>
+          <w:ilvl w:val="0"/>
+          <w:numId w:val="17"/>
+        </w:numPr>
+        <w:rPr>
+          <w:sz w:val="28"/>
+          <w:szCs w:val="28"/>
+          <w:lang w:val="en-US"/>
+        </w:rPr>
+      </w:pPr>
+      <w:r>
+        <w:rPr>
+          <w:sz w:val="28"/>
+          <w:szCs w:val="28"/>
+          <w:lang w:val="en-US"/>
+        </w:rPr>
+        <w:t>Prices of apartments</w:t>
+      </w:r>
+    </w:p>
+    <w:p>
+      <w:pPr>
+        <w:pStyle w:val="ListParagraph"/>
+        <w:numPr>
+          <w:ilvl w:val="0"/>
+          <w:numId w:val="17"/>
+        </w:numPr>
+        <w:rPr>
+          <w:sz w:val="28"/>
+          <w:szCs w:val="28"/>
+          <w:lang w:val="en-US"/>
+        </w:rPr>
+      </w:pPr>
+      <w:r>
+        <w:rPr>
+          <w:sz w:val="28"/>
+          <w:szCs w:val="28"/>
+          <w:lang w:val="en-US"/>
+        </w:rPr>
+        <w:t>Manage users</w:t>
+      </w:r>
+    </w:p>
+    <w:p>
+      <w:pPr>
+        <w:pStyle w:val="ListParagraph"/>
+        <w:numPr>
+          <w:ilvl w:val="0"/>
+          <w:numId w:val="17"/>
+        </w:numPr>
+        <w:rPr>
+          <w:sz w:val="28"/>
+          <w:szCs w:val="28"/>
+          <w:lang w:val="en-US"/>
+        </w:rPr>
+      </w:pPr>
+      <w:r>
+        <w:rPr>
+          <w:sz w:val="28"/>
+          <w:szCs w:val="28"/>
+          <w:lang w:val="en-US"/>
+        </w:rPr>
+        <w:t>Messaging settings</w:t>
+      </w:r>
+    </w:p>
+    <w:p>
+      <w:pPr>
+        <w:pStyle w:val="ListParagraph"/>
+        <w:numPr>
+          <w:ilvl w:val="0"/>
+          <w:numId w:val="17"/>
+        </w:numPr>
+        <w:rPr>
+          <w:sz w:val="28"/>
+          <w:szCs w:val="28"/>
+          <w:lang w:val="en-US"/>
+        </w:rPr>
+      </w:pPr>
+      <w:r>
+        <w:rPr>
+          <w:sz w:val="28"/>
+          <w:szCs w:val="28"/>
+          <w:lang w:val="en-US"/>
+        </w:rPr>
+        <w:t>Peak time settings</w:t>
+      </w:r>
+    </w:p>
+    <w:p>
+      <w:pPr>
+        <w:pStyle w:val="ListParagraph"/>
+        <w:numPr>
+          <w:ilvl w:val="0"/>
+          <w:numId w:val="17"/>
+        </w:numPr>
+        <w:rPr>
+          <w:sz w:val="28"/>
+          <w:szCs w:val="28"/>
+          <w:lang w:val="en-US"/>
+        </w:rPr>
+      </w:pPr>
+      <w:r>
+        <w:rPr>
+          <w:sz w:val="28"/>
+          <w:szCs w:val="28"/>
+          <w:lang w:val="en-US"/>
+        </w:rPr>
+        <w:t>Booking settings</w:t>
+      </w:r>
+    </w:p>
+    <w:p>
+      <w:pPr>
+        <w:pStyle w:val="ListParagraph"/>
+        <w:numPr>
+          <w:ilvl w:val="0"/>
+          <w:numId w:val="17"/>
+        </w:numPr>
+        <w:rPr>
+          <w:sz w:val="28"/>
+          <w:szCs w:val="28"/>
+          <w:lang w:val="en-US"/>
+        </w:rPr>
+      </w:pPr>
+      <w:r>
+        <w:rPr>
+          <w:sz w:val="28"/>
+          <w:szCs w:val="28"/>
+          <w:lang w:val="en-US"/>
+        </w:rPr>
+        <w:t>Company data settings</w:t>
+      </w:r>
+    </w:p>
+    <w:p>
+      <w:pPr>
+        <w:pStyle w:val="ListParagraph"/>
+        <w:numPr>
+          <w:ilvl w:val="0"/>
+          <w:numId w:val="17"/>
+        </w:numPr>
+        <w:rPr>
+          <w:sz w:val="28"/>
+          <w:szCs w:val="28"/>
+          <w:lang w:val="en-US"/>
+        </w:rPr>
+      </w:pPr>
+      <w:r>
+        <w:rPr>
+          <w:sz w:val="28"/>
+          <w:szCs w:val="28"/>
+          <w:lang w:val="en-US"/>
+        </w:rPr>
+        <w:t>Conditions of Contract</w:t>
+      </w:r>
+    </w:p>
+    <w:p>
+      <w:pPr>
+        <w:pStyle w:val="ListParagraph"/>
+        <w:numPr>
+          <w:ilvl w:val="0"/>
+          <w:numId w:val="17"/>
+        </w:numPr>
+        <w:rPr>
+          <w:sz w:val="28"/>
+          <w:szCs w:val="28"/>
+          <w:lang w:val="en-US"/>
+        </w:rPr>
+      </w:pPr>
+      <w:r>
+        <w:rPr>
+          <w:sz w:val="28"/>
+          <w:szCs w:val="28"/>
+          <w:lang w:val="en-US"/>
+        </w:rPr>
+        <w:t>Settings of exchange items</w:t>
+      </w:r>
+    </w:p>
+    <w:p>
+      <w:pPr>
+        <w:pStyle w:val="ListParagraph"/>
+        <w:numPr>
+          <w:ilvl w:val="0"/>
+          <w:numId w:val="17"/>
+        </w:numPr>
+        <w:rPr>
+          <w:sz w:val="28"/>
+          <w:szCs w:val="28"/>
+          <w:lang w:val="en-US"/>
+        </w:rPr>
+      </w:pPr>
+      <w:r>
+        <w:rPr>
+          <w:sz w:val="28"/>
+          <w:szCs w:val="28"/>
+          <w:lang w:val="en-US"/>
+        </w:rPr>
+        <w:t>Accounts</w:t>
+      </w:r>
+    </w:p>
+    <w:p>
+      <w:pPr>
+        <w:pStyle w:val="ListParagraph"/>
+        <w:numPr>
+          <w:ilvl w:val="0"/>
+          <w:numId w:val="17"/>
+        </w:numPr>
+        <w:rPr>
+          <w:sz w:val="28"/>
+          <w:szCs w:val="28"/>
+          <w:lang w:val="en-US"/>
+        </w:rPr>
+      </w:pPr>
+      <w:r>
+        <w:rPr>
+          <w:sz w:val="28"/>
+          <w:szCs w:val="28"/>
+          <w:lang w:val="en-US"/>
+        </w:rPr>
+        <w:t>Services Management</w:t>
+      </w:r>
+    </w:p>
+    <w:p>
+      <w:pPr>
+        <w:pStyle w:val="ListParagraph"/>
+        <w:numPr>
+          <w:ilvl w:val="0"/>
+          <w:numId w:val="17"/>
+        </w:numPr>
+        <w:rPr>
+          <w:sz w:val="28"/>
+          <w:szCs w:val="28"/>
+          <w:lang w:val="en-US"/>
+        </w:rPr>
+      </w:pPr>
+      <w:r>
+        <w:rPr>
+          <w:sz w:val="28"/>
+          <w:szCs w:val="28"/>
+          <w:lang w:val="en-US"/>
+        </w:rPr>
+        <w:t>Names settings for Windows</w:t>
+      </w:r>
+    </w:p>
+    <w:p>
+      <w:pPr>
+        <w:pStyle w:val="ListParagraph"/>
+        <w:numPr>
+          <w:ilvl w:val="0"/>
+          <w:numId w:val="17"/>
+        </w:numPr>
+        <w:rPr>
+          <w:sz w:val="28"/>
+          <w:szCs w:val="28"/>
+          <w:lang w:val="en-US"/>
+        </w:rPr>
+      </w:pPr>
+      <w:r>
+        <w:rPr>
+          <w:sz w:val="28"/>
+          <w:szCs w:val="28"/>
+          <w:lang w:val="en-US"/>
+        </w:rPr>
+        <w:t>Change the price by type</w:t>
+      </w:r>
+    </w:p>
+    <w:p>
+      <w:pPr>
+        <w:pStyle w:val="ListParagraph"/>
+        <w:numPr>
+          <w:ilvl w:val="0"/>
+          <w:numId w:val="17"/>
+        </w:numPr>
+        <w:rPr>
+          <w:sz w:val="28"/>
+          <w:szCs w:val="28"/>
+          <w:lang w:val="en-US"/>
+        </w:rPr>
+      </w:pPr>
+      <w:r>
+        <w:rPr>
+          <w:sz w:val="28"/>
+          <w:szCs w:val="28"/>
+          <w:lang w:val="en-US"/>
+        </w:rPr>
+        <w:t>Customer rating</w:t>
+      </w:r>
+    </w:p>
+    <w:p>
+      <w:pPr>
+        <w:pStyle w:val="ListParagraph"/>
+        <w:rPr>
+          <w:sz w:val="28"/>
+          <w:szCs w:val="28"/>
+          <w:lang w:val="en-US"/>
+        </w:rPr>
+      </w:pPr>
+    </w:p>
+    <w:p>
+      <w:pPr>
+        <w:pStyle w:val="ListParagraph"/>
+        <w:rPr>
+          <w:b/>
+          <w:bCs/>
+          <w:sz w:val="28"/>
+          <w:szCs w:val="28"/>
+          <w:lang w:val="en-US"/>
+        </w:rPr>
+      </w:pPr>
+    </w:p>
+    <w:p>
+      <w:pPr>
+        <w:pStyle w:val="ListParagraph"/>
+        <w:numPr>
+          <w:ilvl w:val="1"/>
+          <w:numId w:val="10"/>
+        </w:numPr>
+        <w:rPr>
+          <w:b/>
+          <w:bCs/>
+          <w:sz w:val="48"/>
+          <w:szCs w:val="48"/>
+        </w:rPr>
+      </w:pPr>
+      <w:r>
+        <w:rPr>
+          <w:b/>
+          <w:bCs/>
+          <w:sz w:val="48"/>
+          <w:szCs w:val="48"/>
+        </w:rPr>
+        <w:t xml:space="preserve">Conclusion </w:t>
+      </w:r>
+    </w:p>
+    <w:p>
+      <w:pPr>
+        <w:rPr>
+          <w:sz w:val="28"/>
+          <w:szCs w:val="28"/>
+        </w:rPr>
+      </w:pPr>
+      <w:r>
+        <w:rPr>
+          <w:sz w:val="28"/>
+          <w:szCs w:val="28"/>
+        </w:rPr>
+        <w:t>The system is well designed and has a lot of features, although it lacks the globalization. The system is located on the cloud, yet, it is not integrated with other systems like laundries and restaurants.</w:t>
+      </w:r>
+      <w:r>
+        <w:rPr>
+          <w:sz w:val="28"/>
+          <w:szCs w:val="28"/>
+        </w:rPr>
+        <w:t xml:space="preserve"> The system also lacks a parking module since some hotels have a large parking floors.</w:t>
+      </w:r>
+    </w:p>
+    <w:p>
+      <w:pPr>
+        <w:rPr>
+          <w:sz w:val="28"/>
+          <w:szCs w:val="28"/>
+        </w:rPr>
+      </w:pPr>
+    </w:p>
+    <w:p>
+      <w:pPr>
+        <w:rPr>
+          <w:sz w:val="28"/>
+          <w:szCs w:val="28"/>
+        </w:rPr>
+      </w:pPr>
+      <w:r>
+        <w:rPr>
+          <w:sz w:val="28"/>
+          <w:szCs w:val="28"/>
+        </w:rPr>
+        <w:t>The goal here is to build a larger system that can also integrate with other system</w:t>
+      </w:r>
+      <w:r>
+        <w:rPr>
+          <w:sz w:val="28"/>
+          <w:szCs w:val="28"/>
+        </w:rPr>
+        <w:t>s</w:t>
+      </w:r>
+      <w:r>
+        <w:rPr>
+          <w:sz w:val="28"/>
+          <w:szCs w:val="28"/>
+        </w:rPr>
+        <w:t xml:space="preserve"> tha</w:t>
+      </w:r>
+      <w:r>
+        <w:rPr>
+          <w:sz w:val="28"/>
+          <w:szCs w:val="28"/>
+        </w:rPr>
+        <w:t>t</w:t>
+      </w:r>
+      <w:r>
+        <w:rPr>
+          <w:sz w:val="28"/>
+          <w:szCs w:val="28"/>
+        </w:rPr>
+        <w:t xml:space="preserve"> interact with the hotel.</w:t>
+      </w:r>
+    </w:p>
+    <w:p>
+      <w:pPr>
+        <w:rPr>
+          <w:b/>
+          <w:bCs/>
+          <w:sz w:val="48"/>
+          <w:szCs w:val="48"/>
+        </w:rPr>
+      </w:pPr>
+    </w:p>
+    <w:p>
+      <w:pPr>
+        <w:rPr>
+          <w:sz w:val="28"/>
+          <w:szCs w:val="28"/>
+        </w:rPr>
+      </w:pPr>
+    </w:p>
+    <w:p>
+      <w:pPr>
+        <w:pStyle w:val="ListParagraph"/>
+        <w:rPr>
+          <w:sz w:val="28"/>
+          <w:szCs w:val="28"/>
+        </w:rPr>
+      </w:pPr>
+    </w:p>
+    <w:p>
+      <w:pPr>
         <w:autoSpaceDE w:val="0"/>
         <w:autoSpaceDN w:val="0"/>
         <w:adjustRightInd w:val="0"/>
@@ -288,8 +1879,6 @@
           <w:lang w:val="en-US"/>
         </w:rPr>
       </w:pPr>
-      <w:bookmarkStart w:id="0" w:name="_GoBack"/>
-      <w:bookmarkEnd w:id="0"/>
     </w:p>
     <w:sectPr>
       <w:footerReference w:type="default" r:id="rId8"/>
@@ -363,7 +1952,7 @@
           <w:rPr>
             <w:noProof/>
           </w:rPr>
-          <w:t>2</w:t>
+          <w:t>4</w:t>
         </w:r>
         <w:r>
           <w:rPr>
@@ -523,6 +2112,232 @@
     </w:lvl>
   </w:abstractNum>
   <w:abstractNum w:abstractNumId="1" w15:restartNumberingAfterBreak="0">
+    <w:nsid w:val="0A940F07"/>
+    <w:multiLevelType w:val="hybridMultilevel"/>
+    <w:tmpl w:val="7FA8D970"/>
+    <w:lvl w:ilvl="0" w:tplc="A9BE77EE">
+      <w:start w:val="2"/>
+      <w:numFmt w:val="bullet"/>
+      <w:lvlText w:val="-"/>
+      <w:lvlJc w:val="left"/>
+      <w:pPr>
+        <w:ind w:left="1080" w:hanging="360"/>
+      </w:pPr>
+      <w:rPr>
+        <w:rFonts w:ascii="Calibri" w:eastAsiaTheme="minorHAnsi" w:hAnsi="Calibri" w:cs="Calibri" w:hint="default"/>
+      </w:rPr>
+    </w:lvl>
+    <w:lvl w:ilvl="1" w:tplc="04090003" w:tentative="1">
+      <w:start w:val="1"/>
+      <w:numFmt w:val="bullet"/>
+      <w:lvlText w:val="o"/>
+      <w:lvlJc w:val="left"/>
+      <w:pPr>
+        <w:ind w:left="1440" w:hanging="360"/>
+      </w:pPr>
+      <w:rPr>
+        <w:rFonts w:ascii="Courier New" w:hAnsi="Courier New" w:cs="Courier New" w:hint="default"/>
+      </w:rPr>
+    </w:lvl>
+    <w:lvl w:ilvl="2" w:tplc="04090005" w:tentative="1">
+      <w:start w:val="1"/>
+      <w:numFmt w:val="bullet"/>
+      <w:lvlText w:val=""/>
+      <w:lvlJc w:val="left"/>
+      <w:pPr>
+        <w:ind w:left="2160" w:hanging="360"/>
+      </w:pPr>
+      <w:rPr>
+        <w:rFonts w:ascii="Wingdings" w:hAnsi="Wingdings" w:hint="default"/>
+      </w:rPr>
+    </w:lvl>
+    <w:lvl w:ilvl="3" w:tplc="04090001" w:tentative="1">
+      <w:start w:val="1"/>
+      <w:numFmt w:val="bullet"/>
+      <w:lvlText w:val=""/>
+      <w:lvlJc w:val="left"/>
+      <w:pPr>
+        <w:ind w:left="2880" w:hanging="360"/>
+      </w:pPr>
+      <w:rPr>
+        <w:rFonts w:ascii="Symbol" w:hAnsi="Symbol" w:hint="default"/>
+      </w:rPr>
+    </w:lvl>
+    <w:lvl w:ilvl="4" w:tplc="04090003" w:tentative="1">
+      <w:start w:val="1"/>
+      <w:numFmt w:val="bullet"/>
+      <w:lvlText w:val="o"/>
+      <w:lvlJc w:val="left"/>
+      <w:pPr>
+        <w:ind w:left="3600" w:hanging="360"/>
+      </w:pPr>
+      <w:rPr>
+        <w:rFonts w:ascii="Courier New" w:hAnsi="Courier New" w:cs="Courier New" w:hint="default"/>
+      </w:rPr>
+    </w:lvl>
+    <w:lvl w:ilvl="5" w:tplc="04090005" w:tentative="1">
+      <w:start w:val="1"/>
+      <w:numFmt w:val="bullet"/>
+      <w:lvlText w:val=""/>
+      <w:lvlJc w:val="left"/>
+      <w:pPr>
+        <w:ind w:left="4320" w:hanging="360"/>
+      </w:pPr>
+      <w:rPr>
+        <w:rFonts w:ascii="Wingdings" w:hAnsi="Wingdings" w:hint="default"/>
+      </w:rPr>
+    </w:lvl>
+    <w:lvl w:ilvl="6" w:tplc="04090001" w:tentative="1">
+      <w:start w:val="1"/>
+      <w:numFmt w:val="bullet"/>
+      <w:lvlText w:val=""/>
+      <w:lvlJc w:val="left"/>
+      <w:pPr>
+        <w:ind w:left="5040" w:hanging="360"/>
+      </w:pPr>
+      <w:rPr>
+        <w:rFonts w:ascii="Symbol" w:hAnsi="Symbol" w:hint="default"/>
+      </w:rPr>
+    </w:lvl>
+    <w:lvl w:ilvl="7" w:tplc="04090003" w:tentative="1">
+      <w:start w:val="1"/>
+      <w:numFmt w:val="bullet"/>
+      <w:lvlText w:val="o"/>
+      <w:lvlJc w:val="left"/>
+      <w:pPr>
+        <w:ind w:left="5760" w:hanging="360"/>
+      </w:pPr>
+      <w:rPr>
+        <w:rFonts w:ascii="Courier New" w:hAnsi="Courier New" w:cs="Courier New" w:hint="default"/>
+      </w:rPr>
+    </w:lvl>
+    <w:lvl w:ilvl="8" w:tplc="04090005" w:tentative="1">
+      <w:start w:val="1"/>
+      <w:numFmt w:val="bullet"/>
+      <w:lvlText w:val=""/>
+      <w:lvlJc w:val="left"/>
+      <w:pPr>
+        <w:ind w:left="6480" w:hanging="360"/>
+      </w:pPr>
+      <w:rPr>
+        <w:rFonts w:ascii="Wingdings" w:hAnsi="Wingdings" w:hint="default"/>
+      </w:rPr>
+    </w:lvl>
+  </w:abstractNum>
+  <w:abstractNum w:abstractNumId="2" w15:restartNumberingAfterBreak="0">
+    <w:nsid w:val="0FAA144E"/>
+    <w:multiLevelType w:val="hybridMultilevel"/>
+    <w:tmpl w:val="4D702622"/>
+    <w:lvl w:ilvl="0" w:tplc="A9BE77EE">
+      <w:start w:val="2"/>
+      <w:numFmt w:val="bullet"/>
+      <w:lvlText w:val="-"/>
+      <w:lvlJc w:val="left"/>
+      <w:pPr>
+        <w:ind w:left="1800" w:hanging="360"/>
+      </w:pPr>
+      <w:rPr>
+        <w:rFonts w:ascii="Calibri" w:eastAsiaTheme="minorHAnsi" w:hAnsi="Calibri" w:cs="Calibri" w:hint="default"/>
+      </w:rPr>
+    </w:lvl>
+    <w:lvl w:ilvl="1" w:tplc="04090003" w:tentative="1">
+      <w:start w:val="1"/>
+      <w:numFmt w:val="bullet"/>
+      <w:lvlText w:val="o"/>
+      <w:lvlJc w:val="left"/>
+      <w:pPr>
+        <w:ind w:left="2160" w:hanging="360"/>
+      </w:pPr>
+      <w:rPr>
+        <w:rFonts w:ascii="Courier New" w:hAnsi="Courier New" w:cs="Courier New" w:hint="default"/>
+      </w:rPr>
+    </w:lvl>
+    <w:lvl w:ilvl="2" w:tplc="04090005" w:tentative="1">
+      <w:start w:val="1"/>
+      <w:numFmt w:val="bullet"/>
+      <w:lvlText w:val=""/>
+      <w:lvlJc w:val="left"/>
+      <w:pPr>
+        <w:ind w:left="2880" w:hanging="360"/>
+      </w:pPr>
+      <w:rPr>
+        <w:rFonts w:ascii="Wingdings" w:hAnsi="Wingdings" w:hint="default"/>
+      </w:rPr>
+    </w:lvl>
+    <w:lvl w:ilvl="3" w:tplc="04090001" w:tentative="1">
+      <w:start w:val="1"/>
+      <w:numFmt w:val="bullet"/>
+      <w:lvlText w:val=""/>
+      <w:lvlJc w:val="left"/>
+      <w:pPr>
+        <w:ind w:left="3600" w:hanging="360"/>
+      </w:pPr>
+      <w:rPr>
+        <w:rFonts w:ascii="Symbol" w:hAnsi="Symbol" w:hint="default"/>
+      </w:rPr>
+    </w:lvl>
+    <w:lvl w:ilvl="4" w:tplc="04090003" w:tentative="1">
+      <w:start w:val="1"/>
+      <w:numFmt w:val="bullet"/>
+      <w:lvlText w:val="o"/>
+      <w:lvlJc w:val="left"/>
+      <w:pPr>
+        <w:ind w:left="4320" w:hanging="360"/>
+      </w:pPr>
+      <w:rPr>
+        <w:rFonts w:ascii="Courier New" w:hAnsi="Courier New" w:cs="Courier New" w:hint="default"/>
+      </w:rPr>
+    </w:lvl>
+    <w:lvl w:ilvl="5" w:tplc="04090005" w:tentative="1">
+      <w:start w:val="1"/>
+      <w:numFmt w:val="bullet"/>
+      <w:lvlText w:val=""/>
+      <w:lvlJc w:val="left"/>
+      <w:pPr>
+        <w:ind w:left="5040" w:hanging="360"/>
+      </w:pPr>
+      <w:rPr>
+        <w:rFonts w:ascii="Wingdings" w:hAnsi="Wingdings" w:hint="default"/>
+      </w:rPr>
+    </w:lvl>
+    <w:lvl w:ilvl="6" w:tplc="04090001" w:tentative="1">
+      <w:start w:val="1"/>
+      <w:numFmt w:val="bullet"/>
+      <w:lvlText w:val=""/>
+      <w:lvlJc w:val="left"/>
+      <w:pPr>
+        <w:ind w:left="5760" w:hanging="360"/>
+      </w:pPr>
+      <w:rPr>
+        <w:rFonts w:ascii="Symbol" w:hAnsi="Symbol" w:hint="default"/>
+      </w:rPr>
+    </w:lvl>
+    <w:lvl w:ilvl="7" w:tplc="04090003" w:tentative="1">
+      <w:start w:val="1"/>
+      <w:numFmt w:val="bullet"/>
+      <w:lvlText w:val="o"/>
+      <w:lvlJc w:val="left"/>
+      <w:pPr>
+        <w:ind w:left="6480" w:hanging="360"/>
+      </w:pPr>
+      <w:rPr>
+        <w:rFonts w:ascii="Courier New" w:hAnsi="Courier New" w:cs="Courier New" w:hint="default"/>
+      </w:rPr>
+    </w:lvl>
+    <w:lvl w:ilvl="8" w:tplc="04090005" w:tentative="1">
+      <w:start w:val="1"/>
+      <w:numFmt w:val="bullet"/>
+      <w:lvlText w:val=""/>
+      <w:lvlJc w:val="left"/>
+      <w:pPr>
+        <w:ind w:left="7200" w:hanging="360"/>
+      </w:pPr>
+      <w:rPr>
+        <w:rFonts w:ascii="Wingdings" w:hAnsi="Wingdings" w:hint="default"/>
+      </w:rPr>
+    </w:lvl>
+  </w:abstractNum>
+  <w:abstractNum w:abstractNumId="3" w15:restartNumberingAfterBreak="0">
     <w:nsid w:val="19AD3BBC"/>
     <w:multiLevelType w:val="hybridMultilevel"/>
     <w:tmpl w:val="6F1E3D10"/>
@@ -635,7 +2450,459 @@
       </w:rPr>
     </w:lvl>
   </w:abstractNum>
-  <w:abstractNum w:abstractNumId="2" w15:restartNumberingAfterBreak="0">
+  <w:abstractNum w:abstractNumId="4" w15:restartNumberingAfterBreak="0">
+    <w:nsid w:val="1B682454"/>
+    <w:multiLevelType w:val="multilevel"/>
+    <w:tmpl w:val="C20CC1C0"/>
+    <w:lvl w:ilvl="0">
+      <w:start w:val="2"/>
+      <w:numFmt w:val="decimal"/>
+      <w:lvlText w:val="%1"/>
+      <w:lvlJc w:val="left"/>
+      <w:pPr>
+        <w:ind w:left="615" w:hanging="615"/>
+      </w:pPr>
+      <w:rPr>
+        <w:rFonts w:hint="default"/>
+      </w:rPr>
+    </w:lvl>
+    <w:lvl w:ilvl="1">
+      <w:start w:val="1"/>
+      <w:numFmt w:val="decimal"/>
+      <w:lvlText w:val="%1.%2"/>
+      <w:lvlJc w:val="left"/>
+      <w:pPr>
+        <w:ind w:left="720" w:hanging="720"/>
+      </w:pPr>
+      <w:rPr>
+        <w:rFonts w:hint="default"/>
+      </w:rPr>
+    </w:lvl>
+    <w:lvl w:ilvl="2">
+      <w:start w:val="1"/>
+      <w:numFmt w:val="decimal"/>
+      <w:lvlText w:val="%1.%2.%3"/>
+      <w:lvlJc w:val="left"/>
+      <w:pPr>
+        <w:ind w:left="1080" w:hanging="1080"/>
+      </w:pPr>
+      <w:rPr>
+        <w:rFonts w:hint="default"/>
+      </w:rPr>
+    </w:lvl>
+    <w:lvl w:ilvl="3">
+      <w:start w:val="1"/>
+      <w:numFmt w:val="decimal"/>
+      <w:lvlText w:val="%1.%2.%3.%4"/>
+      <w:lvlJc w:val="left"/>
+      <w:pPr>
+        <w:ind w:left="1440" w:hanging="1440"/>
+      </w:pPr>
+      <w:rPr>
+        <w:rFonts w:hint="default"/>
+      </w:rPr>
+    </w:lvl>
+    <w:lvl w:ilvl="4">
+      <w:start w:val="1"/>
+      <w:numFmt w:val="decimal"/>
+      <w:lvlText w:val="%1.%2.%3.%4.%5"/>
+      <w:lvlJc w:val="left"/>
+      <w:pPr>
+        <w:ind w:left="1800" w:hanging="1800"/>
+      </w:pPr>
+      <w:rPr>
+        <w:rFonts w:hint="default"/>
+      </w:rPr>
+    </w:lvl>
+    <w:lvl w:ilvl="5">
+      <w:start w:val="1"/>
+      <w:numFmt w:val="decimal"/>
+      <w:lvlText w:val="%1.%2.%3.%4.%5.%6"/>
+      <w:lvlJc w:val="left"/>
+      <w:pPr>
+        <w:ind w:left="2160" w:hanging="2160"/>
+      </w:pPr>
+      <w:rPr>
+        <w:rFonts w:hint="default"/>
+      </w:rPr>
+    </w:lvl>
+    <w:lvl w:ilvl="6">
+      <w:start w:val="1"/>
+      <w:numFmt w:val="decimal"/>
+      <w:lvlText w:val="%1.%2.%3.%4.%5.%6.%7"/>
+      <w:lvlJc w:val="left"/>
+      <w:pPr>
+        <w:ind w:left="2520" w:hanging="2520"/>
+      </w:pPr>
+      <w:rPr>
+        <w:rFonts w:hint="default"/>
+      </w:rPr>
+    </w:lvl>
+    <w:lvl w:ilvl="7">
+      <w:start w:val="1"/>
+      <w:numFmt w:val="decimal"/>
+      <w:lvlText w:val="%1.%2.%3.%4.%5.%6.%7.%8"/>
+      <w:lvlJc w:val="left"/>
+      <w:pPr>
+        <w:ind w:left="2880" w:hanging="2880"/>
+      </w:pPr>
+      <w:rPr>
+        <w:rFonts w:hint="default"/>
+      </w:rPr>
+    </w:lvl>
+    <w:lvl w:ilvl="8">
+      <w:start w:val="1"/>
+      <w:numFmt w:val="decimal"/>
+      <w:lvlText w:val="%1.%2.%3.%4.%5.%6.%7.%8.%9"/>
+      <w:lvlJc w:val="left"/>
+      <w:pPr>
+        <w:ind w:left="3240" w:hanging="3240"/>
+      </w:pPr>
+      <w:rPr>
+        <w:rFonts w:hint="default"/>
+      </w:rPr>
+    </w:lvl>
+  </w:abstractNum>
+  <w:abstractNum w:abstractNumId="5" w15:restartNumberingAfterBreak="0">
+    <w:nsid w:val="24F467A3"/>
+    <w:multiLevelType w:val="multilevel"/>
+    <w:tmpl w:val="52C24474"/>
+    <w:lvl w:ilvl="0">
+      <w:start w:val="1"/>
+      <w:numFmt w:val="decimal"/>
+      <w:lvlText w:val="%1"/>
+      <w:lvlJc w:val="left"/>
+      <w:pPr>
+        <w:ind w:left="720" w:hanging="720"/>
+      </w:pPr>
+      <w:rPr>
+        <w:rFonts w:hint="default"/>
+      </w:rPr>
+    </w:lvl>
+    <w:lvl w:ilvl="1">
+      <w:start w:val="1"/>
+      <w:numFmt w:val="decimal"/>
+      <w:lvlText w:val="%1.%2"/>
+      <w:lvlJc w:val="left"/>
+      <w:pPr>
+        <w:ind w:left="720" w:hanging="720"/>
+      </w:pPr>
+      <w:rPr>
+        <w:rFonts w:hint="default"/>
+      </w:rPr>
+    </w:lvl>
+    <w:lvl w:ilvl="2">
+      <w:start w:val="1"/>
+      <w:numFmt w:val="decimal"/>
+      <w:lvlText w:val="%1.%2.%3"/>
+      <w:lvlJc w:val="left"/>
+      <w:pPr>
+        <w:ind w:left="1080" w:hanging="1080"/>
+      </w:pPr>
+      <w:rPr>
+        <w:rFonts w:hint="default"/>
+      </w:rPr>
+    </w:lvl>
+    <w:lvl w:ilvl="3">
+      <w:start w:val="1"/>
+      <w:numFmt w:val="decimal"/>
+      <w:lvlText w:val="%1.%2.%3.%4"/>
+      <w:lvlJc w:val="left"/>
+      <w:pPr>
+        <w:ind w:left="1440" w:hanging="1440"/>
+      </w:pPr>
+      <w:rPr>
+        <w:rFonts w:hint="default"/>
+      </w:rPr>
+    </w:lvl>
+    <w:lvl w:ilvl="4">
+      <w:start w:val="1"/>
+      <w:numFmt w:val="decimal"/>
+      <w:lvlText w:val="%1.%2.%3.%4.%5"/>
+      <w:lvlJc w:val="left"/>
+      <w:pPr>
+        <w:ind w:left="1800" w:hanging="1800"/>
+      </w:pPr>
+      <w:rPr>
+        <w:rFonts w:hint="default"/>
+      </w:rPr>
+    </w:lvl>
+    <w:lvl w:ilvl="5">
+      <w:start w:val="1"/>
+      <w:numFmt w:val="decimal"/>
+      <w:lvlText w:val="%1.%2.%3.%4.%5.%6"/>
+      <w:lvlJc w:val="left"/>
+      <w:pPr>
+        <w:ind w:left="2160" w:hanging="2160"/>
+      </w:pPr>
+      <w:rPr>
+        <w:rFonts w:hint="default"/>
+      </w:rPr>
+    </w:lvl>
+    <w:lvl w:ilvl="6">
+      <w:start w:val="1"/>
+      <w:numFmt w:val="decimal"/>
+      <w:lvlText w:val="%1.%2.%3.%4.%5.%6.%7"/>
+      <w:lvlJc w:val="left"/>
+      <w:pPr>
+        <w:ind w:left="2520" w:hanging="2520"/>
+      </w:pPr>
+      <w:rPr>
+        <w:rFonts w:hint="default"/>
+      </w:rPr>
+    </w:lvl>
+    <w:lvl w:ilvl="7">
+      <w:start w:val="1"/>
+      <w:numFmt w:val="decimal"/>
+      <w:lvlText w:val="%1.%2.%3.%4.%5.%6.%7.%8"/>
+      <w:lvlJc w:val="left"/>
+      <w:pPr>
+        <w:ind w:left="2880" w:hanging="2880"/>
+      </w:pPr>
+      <w:rPr>
+        <w:rFonts w:hint="default"/>
+      </w:rPr>
+    </w:lvl>
+    <w:lvl w:ilvl="8">
+      <w:start w:val="1"/>
+      <w:numFmt w:val="decimal"/>
+      <w:lvlText w:val="%1.%2.%3.%4.%5.%6.%7.%8.%9"/>
+      <w:lvlJc w:val="left"/>
+      <w:pPr>
+        <w:ind w:left="3240" w:hanging="3240"/>
+      </w:pPr>
+      <w:rPr>
+        <w:rFonts w:hint="default"/>
+      </w:rPr>
+    </w:lvl>
+  </w:abstractNum>
+  <w:abstractNum w:abstractNumId="6" w15:restartNumberingAfterBreak="0">
+    <w:nsid w:val="29F67846"/>
+    <w:multiLevelType w:val="hybridMultilevel"/>
+    <w:tmpl w:val="B79ECD66"/>
+    <w:lvl w:ilvl="0" w:tplc="04090001">
+      <w:start w:val="1"/>
+      <w:numFmt w:val="bullet"/>
+      <w:lvlText w:val=""/>
+      <w:lvlJc w:val="left"/>
+      <w:pPr>
+        <w:ind w:left="1800" w:hanging="360"/>
+      </w:pPr>
+      <w:rPr>
+        <w:rFonts w:ascii="Symbol" w:hAnsi="Symbol" w:hint="default"/>
+      </w:rPr>
+    </w:lvl>
+    <w:lvl w:ilvl="1" w:tplc="04090003" w:tentative="1">
+      <w:start w:val="1"/>
+      <w:numFmt w:val="bullet"/>
+      <w:lvlText w:val="o"/>
+      <w:lvlJc w:val="left"/>
+      <w:pPr>
+        <w:ind w:left="2520" w:hanging="360"/>
+      </w:pPr>
+      <w:rPr>
+        <w:rFonts w:ascii="Courier New" w:hAnsi="Courier New" w:cs="Courier New" w:hint="default"/>
+      </w:rPr>
+    </w:lvl>
+    <w:lvl w:ilvl="2" w:tplc="04090005" w:tentative="1">
+      <w:start w:val="1"/>
+      <w:numFmt w:val="bullet"/>
+      <w:lvlText w:val=""/>
+      <w:lvlJc w:val="left"/>
+      <w:pPr>
+        <w:ind w:left="3240" w:hanging="360"/>
+      </w:pPr>
+      <w:rPr>
+        <w:rFonts w:ascii="Wingdings" w:hAnsi="Wingdings" w:hint="default"/>
+      </w:rPr>
+    </w:lvl>
+    <w:lvl w:ilvl="3" w:tplc="04090001" w:tentative="1">
+      <w:start w:val="1"/>
+      <w:numFmt w:val="bullet"/>
+      <w:lvlText w:val=""/>
+      <w:lvlJc w:val="left"/>
+      <w:pPr>
+        <w:ind w:left="3960" w:hanging="360"/>
+      </w:pPr>
+      <w:rPr>
+        <w:rFonts w:ascii="Symbol" w:hAnsi="Symbol" w:hint="default"/>
+      </w:rPr>
+    </w:lvl>
+    <w:lvl w:ilvl="4" w:tplc="04090003" w:tentative="1">
+      <w:start w:val="1"/>
+      <w:numFmt w:val="bullet"/>
+      <w:lvlText w:val="o"/>
+      <w:lvlJc w:val="left"/>
+      <w:pPr>
+        <w:ind w:left="4680" w:hanging="360"/>
+      </w:pPr>
+      <w:rPr>
+        <w:rFonts w:ascii="Courier New" w:hAnsi="Courier New" w:cs="Courier New" w:hint="default"/>
+      </w:rPr>
+    </w:lvl>
+    <w:lvl w:ilvl="5" w:tplc="04090005" w:tentative="1">
+      <w:start w:val="1"/>
+      <w:numFmt w:val="bullet"/>
+      <w:lvlText w:val=""/>
+      <w:lvlJc w:val="left"/>
+      <w:pPr>
+        <w:ind w:left="5400" w:hanging="360"/>
+      </w:pPr>
+      <w:rPr>
+        <w:rFonts w:ascii="Wingdings" w:hAnsi="Wingdings" w:hint="default"/>
+      </w:rPr>
+    </w:lvl>
+    <w:lvl w:ilvl="6" w:tplc="04090001" w:tentative="1">
+      <w:start w:val="1"/>
+      <w:numFmt w:val="bullet"/>
+      <w:lvlText w:val=""/>
+      <w:lvlJc w:val="left"/>
+      <w:pPr>
+        <w:ind w:left="6120" w:hanging="360"/>
+      </w:pPr>
+      <w:rPr>
+        <w:rFonts w:ascii="Symbol" w:hAnsi="Symbol" w:hint="default"/>
+      </w:rPr>
+    </w:lvl>
+    <w:lvl w:ilvl="7" w:tplc="04090003" w:tentative="1">
+      <w:start w:val="1"/>
+      <w:numFmt w:val="bullet"/>
+      <w:lvlText w:val="o"/>
+      <w:lvlJc w:val="left"/>
+      <w:pPr>
+        <w:ind w:left="6840" w:hanging="360"/>
+      </w:pPr>
+      <w:rPr>
+        <w:rFonts w:ascii="Courier New" w:hAnsi="Courier New" w:cs="Courier New" w:hint="default"/>
+      </w:rPr>
+    </w:lvl>
+    <w:lvl w:ilvl="8" w:tplc="04090005" w:tentative="1">
+      <w:start w:val="1"/>
+      <w:numFmt w:val="bullet"/>
+      <w:lvlText w:val=""/>
+      <w:lvlJc w:val="left"/>
+      <w:pPr>
+        <w:ind w:left="7560" w:hanging="360"/>
+      </w:pPr>
+      <w:rPr>
+        <w:rFonts w:ascii="Wingdings" w:hAnsi="Wingdings" w:hint="default"/>
+      </w:rPr>
+    </w:lvl>
+  </w:abstractNum>
+  <w:abstractNum w:abstractNumId="7" w15:restartNumberingAfterBreak="0">
+    <w:nsid w:val="3AD367CC"/>
+    <w:multiLevelType w:val="hybridMultilevel"/>
+    <w:tmpl w:val="4FDE484C"/>
+    <w:lvl w:ilvl="0" w:tplc="A9BE77EE">
+      <w:start w:val="2"/>
+      <w:numFmt w:val="bullet"/>
+      <w:lvlText w:val="-"/>
+      <w:lvlJc w:val="left"/>
+      <w:pPr>
+        <w:ind w:left="1080" w:hanging="360"/>
+      </w:pPr>
+      <w:rPr>
+        <w:rFonts w:ascii="Calibri" w:eastAsiaTheme="minorHAnsi" w:hAnsi="Calibri" w:cs="Calibri" w:hint="default"/>
+      </w:rPr>
+    </w:lvl>
+    <w:lvl w:ilvl="1" w:tplc="04090003" w:tentative="1">
+      <w:start w:val="1"/>
+      <w:numFmt w:val="bullet"/>
+      <w:lvlText w:val="o"/>
+      <w:lvlJc w:val="left"/>
+      <w:pPr>
+        <w:ind w:left="1800" w:hanging="360"/>
+      </w:pPr>
+      <w:rPr>
+        <w:rFonts w:ascii="Courier New" w:hAnsi="Courier New" w:cs="Courier New" w:hint="default"/>
+      </w:rPr>
+    </w:lvl>
+    <w:lvl w:ilvl="2" w:tplc="04090005" w:tentative="1">
+      <w:start w:val="1"/>
+      <w:numFmt w:val="bullet"/>
+      <w:lvlText w:val=""/>
+      <w:lvlJc w:val="left"/>
+      <w:pPr>
+        <w:ind w:left="2520" w:hanging="360"/>
+      </w:pPr>
+      <w:rPr>
+        <w:rFonts w:ascii="Wingdings" w:hAnsi="Wingdings" w:hint="default"/>
+      </w:rPr>
+    </w:lvl>
+    <w:lvl w:ilvl="3" w:tplc="04090001" w:tentative="1">
+      <w:start w:val="1"/>
+      <w:numFmt w:val="bullet"/>
+      <w:lvlText w:val=""/>
+      <w:lvlJc w:val="left"/>
+      <w:pPr>
+        <w:ind w:left="3240" w:hanging="360"/>
+      </w:pPr>
+      <w:rPr>
+        <w:rFonts w:ascii="Symbol" w:hAnsi="Symbol" w:hint="default"/>
+      </w:rPr>
+    </w:lvl>
+    <w:lvl w:ilvl="4" w:tplc="04090003" w:tentative="1">
+      <w:start w:val="1"/>
+      <w:numFmt w:val="bullet"/>
+      <w:lvlText w:val="o"/>
+      <w:lvlJc w:val="left"/>
+      <w:pPr>
+        <w:ind w:left="3960" w:hanging="360"/>
+      </w:pPr>
+      <w:rPr>
+        <w:rFonts w:ascii="Courier New" w:hAnsi="Courier New" w:cs="Courier New" w:hint="default"/>
+      </w:rPr>
+    </w:lvl>
+    <w:lvl w:ilvl="5" w:tplc="04090005" w:tentative="1">
+      <w:start w:val="1"/>
+      <w:numFmt w:val="bullet"/>
+      <w:lvlText w:val=""/>
+      <w:lvlJc w:val="left"/>
+      <w:pPr>
+        <w:ind w:left="4680" w:hanging="360"/>
+      </w:pPr>
+      <w:rPr>
+        <w:rFonts w:ascii="Wingdings" w:hAnsi="Wingdings" w:hint="default"/>
+      </w:rPr>
+    </w:lvl>
+    <w:lvl w:ilvl="6" w:tplc="04090001" w:tentative="1">
+      <w:start w:val="1"/>
+      <w:numFmt w:val="bullet"/>
+      <w:lvlText w:val=""/>
+      <w:lvlJc w:val="left"/>
+      <w:pPr>
+        <w:ind w:left="5400" w:hanging="360"/>
+      </w:pPr>
+      <w:rPr>
+        <w:rFonts w:ascii="Symbol" w:hAnsi="Symbol" w:hint="default"/>
+      </w:rPr>
+    </w:lvl>
+    <w:lvl w:ilvl="7" w:tplc="04090003" w:tentative="1">
+      <w:start w:val="1"/>
+      <w:numFmt w:val="bullet"/>
+      <w:lvlText w:val="o"/>
+      <w:lvlJc w:val="left"/>
+      <w:pPr>
+        <w:ind w:left="6120" w:hanging="360"/>
+      </w:pPr>
+      <w:rPr>
+        <w:rFonts w:ascii="Courier New" w:hAnsi="Courier New" w:cs="Courier New" w:hint="default"/>
+      </w:rPr>
+    </w:lvl>
+    <w:lvl w:ilvl="8" w:tplc="04090005" w:tentative="1">
+      <w:start w:val="1"/>
+      <w:numFmt w:val="bullet"/>
+      <w:lvlText w:val=""/>
+      <w:lvlJc w:val="left"/>
+      <w:pPr>
+        <w:ind w:left="6840" w:hanging="360"/>
+      </w:pPr>
+      <w:rPr>
+        <w:rFonts w:ascii="Wingdings" w:hAnsi="Wingdings" w:hint="default"/>
+      </w:rPr>
+    </w:lvl>
+  </w:abstractNum>
+  <w:abstractNum w:abstractNumId="8" w15:restartNumberingAfterBreak="0">
     <w:nsid w:val="49A213EA"/>
     <w:multiLevelType w:val="hybridMultilevel"/>
     <w:tmpl w:val="3C2A680A"/>
@@ -748,7 +3015,7 @@
       </w:rPr>
     </w:lvl>
   </w:abstractNum>
-  <w:abstractNum w:abstractNumId="3" w15:restartNumberingAfterBreak="0">
+  <w:abstractNum w:abstractNumId="9" w15:restartNumberingAfterBreak="0">
     <w:nsid w:val="4E39343F"/>
     <w:multiLevelType w:val="hybridMultilevel"/>
     <w:tmpl w:val="2160E44E"/>
@@ -861,7 +3128,120 @@
       </w:rPr>
     </w:lvl>
   </w:abstractNum>
-  <w:abstractNum w:abstractNumId="4" w15:restartNumberingAfterBreak="0">
+  <w:abstractNum w:abstractNumId="10" w15:restartNumberingAfterBreak="0">
+    <w:nsid w:val="50546F04"/>
+    <w:multiLevelType w:val="hybridMultilevel"/>
+    <w:tmpl w:val="51D4871E"/>
+    <w:lvl w:ilvl="0" w:tplc="04090001">
+      <w:start w:val="1"/>
+      <w:numFmt w:val="bullet"/>
+      <w:lvlText w:val=""/>
+      <w:lvlJc w:val="left"/>
+      <w:pPr>
+        <w:ind w:left="1080" w:hanging="360"/>
+      </w:pPr>
+      <w:rPr>
+        <w:rFonts w:ascii="Symbol" w:hAnsi="Symbol" w:hint="default"/>
+      </w:rPr>
+    </w:lvl>
+    <w:lvl w:ilvl="1" w:tplc="04090003" w:tentative="1">
+      <w:start w:val="1"/>
+      <w:numFmt w:val="bullet"/>
+      <w:lvlText w:val="o"/>
+      <w:lvlJc w:val="left"/>
+      <w:pPr>
+        <w:ind w:left="1440" w:hanging="360"/>
+      </w:pPr>
+      <w:rPr>
+        <w:rFonts w:ascii="Courier New" w:hAnsi="Courier New" w:cs="Courier New" w:hint="default"/>
+      </w:rPr>
+    </w:lvl>
+    <w:lvl w:ilvl="2" w:tplc="04090005" w:tentative="1">
+      <w:start w:val="1"/>
+      <w:numFmt w:val="bullet"/>
+      <w:lvlText w:val=""/>
+      <w:lvlJc w:val="left"/>
+      <w:pPr>
+        <w:ind w:left="2160" w:hanging="360"/>
+      </w:pPr>
+      <w:rPr>
+        <w:rFonts w:ascii="Wingdings" w:hAnsi="Wingdings" w:hint="default"/>
+      </w:rPr>
+    </w:lvl>
+    <w:lvl w:ilvl="3" w:tplc="04090001" w:tentative="1">
+      <w:start w:val="1"/>
+      <w:numFmt w:val="bullet"/>
+      <w:lvlText w:val=""/>
+      <w:lvlJc w:val="left"/>
+      <w:pPr>
+        <w:ind w:left="2880" w:hanging="360"/>
+      </w:pPr>
+      <w:rPr>
+        <w:rFonts w:ascii="Symbol" w:hAnsi="Symbol" w:hint="default"/>
+      </w:rPr>
+    </w:lvl>
+    <w:lvl w:ilvl="4" w:tplc="04090003" w:tentative="1">
+      <w:start w:val="1"/>
+      <w:numFmt w:val="bullet"/>
+      <w:lvlText w:val="o"/>
+      <w:lvlJc w:val="left"/>
+      <w:pPr>
+        <w:ind w:left="3600" w:hanging="360"/>
+      </w:pPr>
+      <w:rPr>
+        <w:rFonts w:ascii="Courier New" w:hAnsi="Courier New" w:cs="Courier New" w:hint="default"/>
+      </w:rPr>
+    </w:lvl>
+    <w:lvl w:ilvl="5" w:tplc="04090005" w:tentative="1">
+      <w:start w:val="1"/>
+      <w:numFmt w:val="bullet"/>
+      <w:lvlText w:val=""/>
+      <w:lvlJc w:val="left"/>
+      <w:pPr>
+        <w:ind w:left="4320" w:hanging="360"/>
+      </w:pPr>
+      <w:rPr>
+        <w:rFonts w:ascii="Wingdings" w:hAnsi="Wingdings" w:hint="default"/>
+      </w:rPr>
+    </w:lvl>
+    <w:lvl w:ilvl="6" w:tplc="04090001" w:tentative="1">
+      <w:start w:val="1"/>
+      <w:numFmt w:val="bullet"/>
+      <w:lvlText w:val=""/>
+      <w:lvlJc w:val="left"/>
+      <w:pPr>
+        <w:ind w:left="5040" w:hanging="360"/>
+      </w:pPr>
+      <w:rPr>
+        <w:rFonts w:ascii="Symbol" w:hAnsi="Symbol" w:hint="default"/>
+      </w:rPr>
+    </w:lvl>
+    <w:lvl w:ilvl="7" w:tplc="04090003" w:tentative="1">
+      <w:start w:val="1"/>
+      <w:numFmt w:val="bullet"/>
+      <w:lvlText w:val="o"/>
+      <w:lvlJc w:val="left"/>
+      <w:pPr>
+        <w:ind w:left="5760" w:hanging="360"/>
+      </w:pPr>
+      <w:rPr>
+        <w:rFonts w:ascii="Courier New" w:hAnsi="Courier New" w:cs="Courier New" w:hint="default"/>
+      </w:rPr>
+    </w:lvl>
+    <w:lvl w:ilvl="8" w:tplc="04090005" w:tentative="1">
+      <w:start w:val="1"/>
+      <w:numFmt w:val="bullet"/>
+      <w:lvlText w:val=""/>
+      <w:lvlJc w:val="left"/>
+      <w:pPr>
+        <w:ind w:left="6480" w:hanging="360"/>
+      </w:pPr>
+      <w:rPr>
+        <w:rFonts w:ascii="Wingdings" w:hAnsi="Wingdings" w:hint="default"/>
+      </w:rPr>
+    </w:lvl>
+  </w:abstractNum>
+  <w:abstractNum w:abstractNumId="11" w15:restartNumberingAfterBreak="0">
     <w:nsid w:val="564F5349"/>
     <w:multiLevelType w:val="hybridMultilevel"/>
     <w:tmpl w:val="D87A5760"/>
@@ -974,7 +3354,120 @@
       </w:rPr>
     </w:lvl>
   </w:abstractNum>
-  <w:abstractNum w:abstractNumId="5" w15:restartNumberingAfterBreak="0">
+  <w:abstractNum w:abstractNumId="12" w15:restartNumberingAfterBreak="0">
+    <w:nsid w:val="580452FF"/>
+    <w:multiLevelType w:val="multilevel"/>
+    <w:tmpl w:val="71262358"/>
+    <w:lvl w:ilvl="0">
+      <w:start w:val="2"/>
+      <w:numFmt w:val="decimal"/>
+      <w:lvlText w:val="%1"/>
+      <w:lvlJc w:val="left"/>
+      <w:pPr>
+        <w:ind w:left="615" w:hanging="615"/>
+      </w:pPr>
+      <w:rPr>
+        <w:rFonts w:hint="default"/>
+      </w:rPr>
+    </w:lvl>
+    <w:lvl w:ilvl="1">
+      <w:start w:val="2"/>
+      <w:numFmt w:val="decimal"/>
+      <w:lvlText w:val="%1.%2"/>
+      <w:lvlJc w:val="left"/>
+      <w:pPr>
+        <w:ind w:left="720" w:hanging="720"/>
+      </w:pPr>
+      <w:rPr>
+        <w:rFonts w:hint="default"/>
+      </w:rPr>
+    </w:lvl>
+    <w:lvl w:ilvl="2">
+      <w:start w:val="1"/>
+      <w:numFmt w:val="decimal"/>
+      <w:lvlText w:val="%1.%2.%3"/>
+      <w:lvlJc w:val="left"/>
+      <w:pPr>
+        <w:ind w:left="1080" w:hanging="1080"/>
+      </w:pPr>
+      <w:rPr>
+        <w:rFonts w:hint="default"/>
+      </w:rPr>
+    </w:lvl>
+    <w:lvl w:ilvl="3">
+      <w:start w:val="1"/>
+      <w:numFmt w:val="decimal"/>
+      <w:lvlText w:val="%1.%2.%3.%4"/>
+      <w:lvlJc w:val="left"/>
+      <w:pPr>
+        <w:ind w:left="1440" w:hanging="1440"/>
+      </w:pPr>
+      <w:rPr>
+        <w:rFonts w:hint="default"/>
+      </w:rPr>
+    </w:lvl>
+    <w:lvl w:ilvl="4">
+      <w:start w:val="1"/>
+      <w:numFmt w:val="decimal"/>
+      <w:lvlText w:val="%1.%2.%3.%4.%5"/>
+      <w:lvlJc w:val="left"/>
+      <w:pPr>
+        <w:ind w:left="1800" w:hanging="1800"/>
+      </w:pPr>
+      <w:rPr>
+        <w:rFonts w:hint="default"/>
+      </w:rPr>
+    </w:lvl>
+    <w:lvl w:ilvl="5">
+      <w:start w:val="1"/>
+      <w:numFmt w:val="decimal"/>
+      <w:lvlText w:val="%1.%2.%3.%4.%5.%6"/>
+      <w:lvlJc w:val="left"/>
+      <w:pPr>
+        <w:ind w:left="2160" w:hanging="2160"/>
+      </w:pPr>
+      <w:rPr>
+        <w:rFonts w:hint="default"/>
+      </w:rPr>
+    </w:lvl>
+    <w:lvl w:ilvl="6">
+      <w:start w:val="1"/>
+      <w:numFmt w:val="decimal"/>
+      <w:lvlText w:val="%1.%2.%3.%4.%5.%6.%7"/>
+      <w:lvlJc w:val="left"/>
+      <w:pPr>
+        <w:ind w:left="2520" w:hanging="2520"/>
+      </w:pPr>
+      <w:rPr>
+        <w:rFonts w:hint="default"/>
+      </w:rPr>
+    </w:lvl>
+    <w:lvl w:ilvl="7">
+      <w:start w:val="1"/>
+      <w:numFmt w:val="decimal"/>
+      <w:lvlText w:val="%1.%2.%3.%4.%5.%6.%7.%8"/>
+      <w:lvlJc w:val="left"/>
+      <w:pPr>
+        <w:ind w:left="2880" w:hanging="2880"/>
+      </w:pPr>
+      <w:rPr>
+        <w:rFonts w:hint="default"/>
+      </w:rPr>
+    </w:lvl>
+    <w:lvl w:ilvl="8">
+      <w:start w:val="1"/>
+      <w:numFmt w:val="decimal"/>
+      <w:lvlText w:val="%1.%2.%3.%4.%5.%6.%7.%8.%9"/>
+      <w:lvlJc w:val="left"/>
+      <w:pPr>
+        <w:ind w:left="3240" w:hanging="3240"/>
+      </w:pPr>
+      <w:rPr>
+        <w:rFonts w:hint="default"/>
+      </w:rPr>
+    </w:lvl>
+  </w:abstractNum>
+  <w:abstractNum w:abstractNumId="13" w15:restartNumberingAfterBreak="0">
     <w:nsid w:val="617B7FF7"/>
     <w:multiLevelType w:val="hybridMultilevel"/>
     <w:tmpl w:val="0C20891E"/>
@@ -1115,7 +3608,233 @@
       </w:rPr>
     </w:lvl>
   </w:abstractNum>
-  <w:abstractNum w:abstractNumId="6" w15:restartNumberingAfterBreak="0">
+  <w:abstractNum w:abstractNumId="14" w15:restartNumberingAfterBreak="0">
+    <w:nsid w:val="650B1289"/>
+    <w:multiLevelType w:val="hybridMultilevel"/>
+    <w:tmpl w:val="68F62B42"/>
+    <w:lvl w:ilvl="0" w:tplc="04090001">
+      <w:start w:val="1"/>
+      <w:numFmt w:val="bullet"/>
+      <w:lvlText w:val=""/>
+      <w:lvlJc w:val="left"/>
+      <w:pPr>
+        <w:ind w:left="1800" w:hanging="360"/>
+      </w:pPr>
+      <w:rPr>
+        <w:rFonts w:ascii="Symbol" w:hAnsi="Symbol" w:hint="default"/>
+      </w:rPr>
+    </w:lvl>
+    <w:lvl w:ilvl="1" w:tplc="04090003" w:tentative="1">
+      <w:start w:val="1"/>
+      <w:numFmt w:val="bullet"/>
+      <w:lvlText w:val="o"/>
+      <w:lvlJc w:val="left"/>
+      <w:pPr>
+        <w:ind w:left="2160" w:hanging="360"/>
+      </w:pPr>
+      <w:rPr>
+        <w:rFonts w:ascii="Courier New" w:hAnsi="Courier New" w:cs="Courier New" w:hint="default"/>
+      </w:rPr>
+    </w:lvl>
+    <w:lvl w:ilvl="2" w:tplc="04090005" w:tentative="1">
+      <w:start w:val="1"/>
+      <w:numFmt w:val="bullet"/>
+      <w:lvlText w:val=""/>
+      <w:lvlJc w:val="left"/>
+      <w:pPr>
+        <w:ind w:left="2880" w:hanging="360"/>
+      </w:pPr>
+      <w:rPr>
+        <w:rFonts w:ascii="Wingdings" w:hAnsi="Wingdings" w:hint="default"/>
+      </w:rPr>
+    </w:lvl>
+    <w:lvl w:ilvl="3" w:tplc="04090001" w:tentative="1">
+      <w:start w:val="1"/>
+      <w:numFmt w:val="bullet"/>
+      <w:lvlText w:val=""/>
+      <w:lvlJc w:val="left"/>
+      <w:pPr>
+        <w:ind w:left="3600" w:hanging="360"/>
+      </w:pPr>
+      <w:rPr>
+        <w:rFonts w:ascii="Symbol" w:hAnsi="Symbol" w:hint="default"/>
+      </w:rPr>
+    </w:lvl>
+    <w:lvl w:ilvl="4" w:tplc="04090003" w:tentative="1">
+      <w:start w:val="1"/>
+      <w:numFmt w:val="bullet"/>
+      <w:lvlText w:val="o"/>
+      <w:lvlJc w:val="left"/>
+      <w:pPr>
+        <w:ind w:left="4320" w:hanging="360"/>
+      </w:pPr>
+      <w:rPr>
+        <w:rFonts w:ascii="Courier New" w:hAnsi="Courier New" w:cs="Courier New" w:hint="default"/>
+      </w:rPr>
+    </w:lvl>
+    <w:lvl w:ilvl="5" w:tplc="04090005" w:tentative="1">
+      <w:start w:val="1"/>
+      <w:numFmt w:val="bullet"/>
+      <w:lvlText w:val=""/>
+      <w:lvlJc w:val="left"/>
+      <w:pPr>
+        <w:ind w:left="5040" w:hanging="360"/>
+      </w:pPr>
+      <w:rPr>
+        <w:rFonts w:ascii="Wingdings" w:hAnsi="Wingdings" w:hint="default"/>
+      </w:rPr>
+    </w:lvl>
+    <w:lvl w:ilvl="6" w:tplc="04090001" w:tentative="1">
+      <w:start w:val="1"/>
+      <w:numFmt w:val="bullet"/>
+      <w:lvlText w:val=""/>
+      <w:lvlJc w:val="left"/>
+      <w:pPr>
+        <w:ind w:left="5760" w:hanging="360"/>
+      </w:pPr>
+      <w:rPr>
+        <w:rFonts w:ascii="Symbol" w:hAnsi="Symbol" w:hint="default"/>
+      </w:rPr>
+    </w:lvl>
+    <w:lvl w:ilvl="7" w:tplc="04090003" w:tentative="1">
+      <w:start w:val="1"/>
+      <w:numFmt w:val="bullet"/>
+      <w:lvlText w:val="o"/>
+      <w:lvlJc w:val="left"/>
+      <w:pPr>
+        <w:ind w:left="6480" w:hanging="360"/>
+      </w:pPr>
+      <w:rPr>
+        <w:rFonts w:ascii="Courier New" w:hAnsi="Courier New" w:cs="Courier New" w:hint="default"/>
+      </w:rPr>
+    </w:lvl>
+    <w:lvl w:ilvl="8" w:tplc="04090005" w:tentative="1">
+      <w:start w:val="1"/>
+      <w:numFmt w:val="bullet"/>
+      <w:lvlText w:val=""/>
+      <w:lvlJc w:val="left"/>
+      <w:pPr>
+        <w:ind w:left="7200" w:hanging="360"/>
+      </w:pPr>
+      <w:rPr>
+        <w:rFonts w:ascii="Wingdings" w:hAnsi="Wingdings" w:hint="default"/>
+      </w:rPr>
+    </w:lvl>
+  </w:abstractNum>
+  <w:abstractNum w:abstractNumId="15" w15:restartNumberingAfterBreak="0">
+    <w:nsid w:val="670F7314"/>
+    <w:multiLevelType w:val="hybridMultilevel"/>
+    <w:tmpl w:val="4DC4CD2E"/>
+    <w:lvl w:ilvl="0" w:tplc="04090001">
+      <w:start w:val="1"/>
+      <w:numFmt w:val="bullet"/>
+      <w:lvlText w:val=""/>
+      <w:lvlJc w:val="left"/>
+      <w:pPr>
+        <w:ind w:left="1080" w:hanging="360"/>
+      </w:pPr>
+      <w:rPr>
+        <w:rFonts w:ascii="Symbol" w:hAnsi="Symbol" w:hint="default"/>
+      </w:rPr>
+    </w:lvl>
+    <w:lvl w:ilvl="1" w:tplc="04090003" w:tentative="1">
+      <w:start w:val="1"/>
+      <w:numFmt w:val="bullet"/>
+      <w:lvlText w:val="o"/>
+      <w:lvlJc w:val="left"/>
+      <w:pPr>
+        <w:ind w:left="1800" w:hanging="360"/>
+      </w:pPr>
+      <w:rPr>
+        <w:rFonts w:ascii="Courier New" w:hAnsi="Courier New" w:cs="Courier New" w:hint="default"/>
+      </w:rPr>
+    </w:lvl>
+    <w:lvl w:ilvl="2" w:tplc="04090005" w:tentative="1">
+      <w:start w:val="1"/>
+      <w:numFmt w:val="bullet"/>
+      <w:lvlText w:val=""/>
+      <w:lvlJc w:val="left"/>
+      <w:pPr>
+        <w:ind w:left="2520" w:hanging="360"/>
+      </w:pPr>
+      <w:rPr>
+        <w:rFonts w:ascii="Wingdings" w:hAnsi="Wingdings" w:hint="default"/>
+      </w:rPr>
+    </w:lvl>
+    <w:lvl w:ilvl="3" w:tplc="04090001" w:tentative="1">
+      <w:start w:val="1"/>
+      <w:numFmt w:val="bullet"/>
+      <w:lvlText w:val=""/>
+      <w:lvlJc w:val="left"/>
+      <w:pPr>
+        <w:ind w:left="3240" w:hanging="360"/>
+      </w:pPr>
+      <w:rPr>
+        <w:rFonts w:ascii="Symbol" w:hAnsi="Symbol" w:hint="default"/>
+      </w:rPr>
+    </w:lvl>
+    <w:lvl w:ilvl="4" w:tplc="04090003" w:tentative="1">
+      <w:start w:val="1"/>
+      <w:numFmt w:val="bullet"/>
+      <w:lvlText w:val="o"/>
+      <w:lvlJc w:val="left"/>
+      <w:pPr>
+        <w:ind w:left="3960" w:hanging="360"/>
+      </w:pPr>
+      <w:rPr>
+        <w:rFonts w:ascii="Courier New" w:hAnsi="Courier New" w:cs="Courier New" w:hint="default"/>
+      </w:rPr>
+    </w:lvl>
+    <w:lvl w:ilvl="5" w:tplc="04090005" w:tentative="1">
+      <w:start w:val="1"/>
+      <w:numFmt w:val="bullet"/>
+      <w:lvlText w:val=""/>
+      <w:lvlJc w:val="left"/>
+      <w:pPr>
+        <w:ind w:left="4680" w:hanging="360"/>
+      </w:pPr>
+      <w:rPr>
+        <w:rFonts w:ascii="Wingdings" w:hAnsi="Wingdings" w:hint="default"/>
+      </w:rPr>
+    </w:lvl>
+    <w:lvl w:ilvl="6" w:tplc="04090001" w:tentative="1">
+      <w:start w:val="1"/>
+      <w:numFmt w:val="bullet"/>
+      <w:lvlText w:val=""/>
+      <w:lvlJc w:val="left"/>
+      <w:pPr>
+        <w:ind w:left="5400" w:hanging="360"/>
+      </w:pPr>
+      <w:rPr>
+        <w:rFonts w:ascii="Symbol" w:hAnsi="Symbol" w:hint="default"/>
+      </w:rPr>
+    </w:lvl>
+    <w:lvl w:ilvl="7" w:tplc="04090003" w:tentative="1">
+      <w:start w:val="1"/>
+      <w:numFmt w:val="bullet"/>
+      <w:lvlText w:val="o"/>
+      <w:lvlJc w:val="left"/>
+      <w:pPr>
+        <w:ind w:left="6120" w:hanging="360"/>
+      </w:pPr>
+      <w:rPr>
+        <w:rFonts w:ascii="Courier New" w:hAnsi="Courier New" w:cs="Courier New" w:hint="default"/>
+      </w:rPr>
+    </w:lvl>
+    <w:lvl w:ilvl="8" w:tplc="04090005" w:tentative="1">
+      <w:start w:val="1"/>
+      <w:numFmt w:val="bullet"/>
+      <w:lvlText w:val=""/>
+      <w:lvlJc w:val="left"/>
+      <w:pPr>
+        <w:ind w:left="6840" w:hanging="360"/>
+      </w:pPr>
+      <w:rPr>
+        <w:rFonts w:ascii="Wingdings" w:hAnsi="Wingdings" w:hint="default"/>
+      </w:rPr>
+    </w:lvl>
+  </w:abstractNum>
+  <w:abstractNum w:abstractNumId="16" w15:restartNumberingAfterBreak="0">
     <w:nsid w:val="6BB8403D"/>
     <w:multiLevelType w:val="multilevel"/>
     <w:tmpl w:val="47AAB318"/>
@@ -1229,25 +3948,55 @@
     </w:lvl>
   </w:abstractNum>
   <w:num w:numId="1">
-    <w:abstractNumId w:val="6"/>
+    <w:abstractNumId w:val="16"/>
   </w:num>
   <w:num w:numId="2">
     <w:abstractNumId w:val="0"/>
   </w:num>
   <w:num w:numId="3">
+    <w:abstractNumId w:val="11"/>
+  </w:num>
+  <w:num w:numId="4">
+    <w:abstractNumId w:val="9"/>
+  </w:num>
+  <w:num w:numId="5">
+    <w:abstractNumId w:val="13"/>
+  </w:num>
+  <w:num w:numId="6">
+    <w:abstractNumId w:val="3"/>
+  </w:num>
+  <w:num w:numId="7">
+    <w:abstractNumId w:val="8"/>
+  </w:num>
+  <w:num w:numId="8">
+    <w:abstractNumId w:val="5"/>
+  </w:num>
+  <w:num w:numId="9">
+    <w:abstractNumId w:val="12"/>
+  </w:num>
+  <w:num w:numId="10">
     <w:abstractNumId w:val="4"/>
   </w:num>
-  <w:num w:numId="4">
-    <w:abstractNumId w:val="3"/>
+  <w:num w:numId="11">
+    <w:abstractNumId w:val="7"/>
   </w:num>
-  <w:num w:numId="5">
-    <w:abstractNumId w:val="5"/>
-  </w:num>
-  <w:num w:numId="6">
+  <w:num w:numId="12">
     <w:abstractNumId w:val="1"/>
   </w:num>
-  <w:num w:numId="7">
+  <w:num w:numId="13">
     <w:abstractNumId w:val="2"/>
+  </w:num>
+  <w:num w:numId="14">
+    <w:abstractNumId w:val="14"/>
+  </w:num>
+  <w:num w:numId="15">
+    <w:abstractNumId w:val="10"/>
+  </w:num>
+  <w:num w:numId="16">
+    <w:abstractNumId w:val="15"/>
+  </w:num>
+  <w:num w:numId="17">
+    <w:abstractNumId w:val="6"/>
   </w:num>
 </w:numbering>
 </file>
@@ -2518,7 +5267,7 @@
 </file>
 
 <file path=customXml/itemProps1.xml><?xml version="1.0" encoding="utf-8"?>
-<ds:datastoreItem xmlns:ds="http://schemas.openxmlformats.org/officeDocument/2006/customXml" ds:itemID="{B8331FA5-CC49-47E8-8A5C-4ED326AC218B}">
+<ds:datastoreItem xmlns:ds="http://schemas.openxmlformats.org/officeDocument/2006/customXml" ds:itemID="{665AB27A-4281-4D77-9729-69A4209FF162}">
   <ds:schemaRefs>
     <ds:schemaRef ds:uri="http://schemas.openxmlformats.org/officeDocument/2006/bibliography"/>
   </ds:schemaRefs>

</xml_diff>